<commit_message>
removed hidden hyperlinks from author list
</commit_message>
<xml_diff>
--- a/manuscript/Stage 2 accepted/manuscript.docx
+++ b/manuscript/Stage 2 accepted/manuscript.docx
@@ -306,26 +306,6 @@
       <w:bookmarkEnd w:id="0"/>
       <w:r>
         <w:rPr>
-          <w:rFonts w:eastAsia="Arial"/>
-          <w:color w:val="000000" w:themeColor="text1"/>
-        </w:rPr>
-        <w:fldChar w:fldCharType="begin"/>
-      </w:r>
-      <w:r>
-        <w:rPr>
-          <w:color w:val="000000" w:themeColor="text1"/>
-        </w:rPr>
-        <w:instrText xml:space="preserve"> HYPERLINK "https://www.sciencedirect.com/science/article/pii/S2214635018301795" \l "!" \h </w:instrText>
-      </w:r>
-      <w:r>
-        <w:rPr>
-          <w:rFonts w:eastAsia="Arial"/>
-          <w:color w:val="000000" w:themeColor="text1"/>
-        </w:rPr>
-        <w:fldChar w:fldCharType="separate"/>
-      </w:r>
-      <w:r>
-        <w:rPr>
           <w:color w:val="000000" w:themeColor="text1"/>
         </w:rPr>
         <w:t>Olivier Corneille</w:t>
@@ -333,12 +313,6 @@
       <w:r>
         <w:rPr>
           <w:color w:val="000000" w:themeColor="text1"/>
-        </w:rPr>
-        <w:fldChar w:fldCharType="end"/>
-      </w:r>
-      <w:r>
-        <w:rPr>
-          <w:color w:val="000000" w:themeColor="text1"/>
           <w:vertAlign w:val="superscript"/>
         </w:rPr>
         <w:t>6</w:t>
@@ -525,21 +499,7 @@
         <w:rPr>
           <w:color w:val="000000" w:themeColor="text1"/>
         </w:rPr>
-        <w:t xml:space="preserve">, </w:t>
-      </w:r>
-      <w:proofErr w:type="spellStart"/>
-      <w:r>
-        <w:rPr>
-          <w:color w:val="000000" w:themeColor="text1"/>
-        </w:rPr>
-        <w:t>Benedek</w:t>
-      </w:r>
-      <w:proofErr w:type="spellEnd"/>
-      <w:r>
-        <w:rPr>
-          <w:color w:val="000000" w:themeColor="text1"/>
-        </w:rPr>
-        <w:t xml:space="preserve"> Kurdi</w:t>
+        <w:t>, Benedek Kurdi</w:t>
       </w:r>
       <w:r>
         <w:rPr>
@@ -636,21 +596,12 @@
       </w:r>
       <w:bookmarkStart w:id="1" w:name="bookmark=id.30j0zll" w:colFirst="0" w:colLast="0"/>
       <w:bookmarkEnd w:id="1"/>
-      <w:proofErr w:type="spellStart"/>
-      <w:r>
-        <w:rPr>
-          <w:color w:val="000000" w:themeColor="text1"/>
-          <w:highlight w:val="white"/>
-        </w:rPr>
-        <w:t>Philine</w:t>
-      </w:r>
-      <w:proofErr w:type="spellEnd"/>
-      <w:r>
-        <w:rPr>
-          <w:color w:val="000000" w:themeColor="text1"/>
-          <w:highlight w:val="white"/>
-        </w:rPr>
-        <w:t xml:space="preserve"> Thomasius</w:t>
+      <w:r>
+        <w:rPr>
+          <w:color w:val="000000" w:themeColor="text1"/>
+          <w:highlight w:val="white"/>
+        </w:rPr>
+        <w:t>Philine Thomasius</w:t>
       </w:r>
       <w:r>
         <w:rPr>
@@ -667,14 +618,14 @@
         </w:rPr>
         <w:t xml:space="preserve">, </w:t>
       </w:r>
-      <w:hyperlink r:id="rId8" w:anchor="!">
-        <w:r>
-          <w:rPr>
-            <w:color w:val="000000" w:themeColor="text1"/>
-          </w:rPr>
-          <w:t>Christian Unkelbach</w:t>
-        </w:r>
-      </w:hyperlink>
+      <w:bookmarkStart w:id="2" w:name="_GoBack"/>
+      <w:bookmarkEnd w:id="2"/>
+      <w:r>
+        <w:rPr>
+          <w:color w:val="000000" w:themeColor="text1"/>
+        </w:rPr>
+        <w:t>Christian Unkelbach</w:t>
+      </w:r>
       <w:r>
         <w:rPr>
           <w:color w:val="000000" w:themeColor="text1"/>
@@ -754,27 +705,7 @@
           <w:szCs w:val="24"/>
           <w:highlight w:val="white"/>
         </w:rPr>
-        <w:t xml:space="preserve">Universidad </w:t>
-      </w:r>
-      <w:proofErr w:type="spellStart"/>
-      <w:r>
-        <w:rPr>
-          <w:color w:val="000000" w:themeColor="text1"/>
-          <w:sz w:val="24"/>
-          <w:szCs w:val="24"/>
-          <w:highlight w:val="white"/>
-        </w:rPr>
-        <w:t>Autónoma</w:t>
-      </w:r>
-      <w:proofErr w:type="spellEnd"/>
-      <w:r>
-        <w:rPr>
-          <w:color w:val="000000" w:themeColor="text1"/>
-          <w:sz w:val="24"/>
-          <w:szCs w:val="24"/>
-          <w:highlight w:val="white"/>
-        </w:rPr>
-        <w:t xml:space="preserve"> de Madrid</w:t>
+        <w:t>Universidad Autónoma de Madrid</w:t>
       </w:r>
       <w:r>
         <w:rPr>
@@ -850,25 +781,7 @@
           <w:sz w:val="24"/>
           <w:szCs w:val="24"/>
         </w:rPr>
-        <w:t xml:space="preserve">Université </w:t>
-      </w:r>
-      <w:proofErr w:type="spellStart"/>
-      <w:r>
-        <w:rPr>
-          <w:color w:val="000000" w:themeColor="text1"/>
-          <w:sz w:val="24"/>
-          <w:szCs w:val="24"/>
-        </w:rPr>
-        <w:t>catholique</w:t>
-      </w:r>
-      <w:proofErr w:type="spellEnd"/>
-      <w:r>
-        <w:rPr>
-          <w:color w:val="000000" w:themeColor="text1"/>
-          <w:sz w:val="24"/>
-          <w:szCs w:val="24"/>
-        </w:rPr>
-        <w:t xml:space="preserve"> de Louvain, </w:t>
+        <w:t xml:space="preserve">Université catholique de Louvain, </w:t>
       </w:r>
       <w:r>
         <w:rPr>
@@ -954,25 +867,7 @@
           <w:sz w:val="24"/>
           <w:szCs w:val="24"/>
         </w:rPr>
-        <w:t xml:space="preserve">Eberhard </w:t>
-      </w:r>
-      <w:proofErr w:type="spellStart"/>
-      <w:r>
-        <w:rPr>
-          <w:color w:val="000000" w:themeColor="text1"/>
-          <w:sz w:val="24"/>
-          <w:szCs w:val="24"/>
-        </w:rPr>
-        <w:t>Karls</w:t>
-      </w:r>
-      <w:proofErr w:type="spellEnd"/>
-      <w:r>
-        <w:rPr>
-          <w:color w:val="000000" w:themeColor="text1"/>
-          <w:sz w:val="24"/>
-          <w:szCs w:val="24"/>
-        </w:rPr>
-        <w:t xml:space="preserve"> Universität Tübingen,</w:t>
+        <w:t>Eberhard Karls Universität Tübingen,</w:t>
       </w:r>
       <w:r>
         <w:rPr>
@@ -1087,9 +982,9 @@
           <w:color w:val="000000" w:themeColor="text1"/>
         </w:rPr>
         <w:sectPr>
-          <w:headerReference w:type="even" r:id="rId9"/>
-          <w:headerReference w:type="default" r:id="rId10"/>
-          <w:headerReference w:type="first" r:id="rId11"/>
+          <w:headerReference w:type="even" r:id="rId8"/>
+          <w:headerReference w:type="default" r:id="rId9"/>
+          <w:headerReference w:type="first" r:id="rId10"/>
           <w:pgSz w:w="11909" w:h="16834"/>
           <w:pgMar w:top="1440" w:right="1440" w:bottom="1440" w:left="1440" w:header="720" w:footer="720" w:gutter="0"/>
           <w:pgNumType w:start="2"/>
@@ -1151,7 +1046,7 @@
         </w:rPr>
         <w:t xml:space="preserve">he </w:t>
       </w:r>
-      <w:bookmarkStart w:id="2" w:name="_Hlk34651258"/>
+      <w:bookmarkStart w:id="3" w:name="_Hlk34651258"/>
       <w:r>
         <w:rPr>
           <w:color w:val="000000" w:themeColor="text1"/>
@@ -1170,7 +1065,7 @@
         </w:rPr>
         <w:t xml:space="preserve">task </w:t>
       </w:r>
-      <w:bookmarkEnd w:id="2"/>
+      <w:bookmarkEnd w:id="3"/>
       <w:r>
         <w:rPr>
           <w:color w:val="000000" w:themeColor="text1"/>
@@ -1597,7 +1492,7 @@
           <w:color w:val="000000" w:themeColor="text1"/>
         </w:rPr>
         <w:sectPr>
-          <w:headerReference w:type="default" r:id="rId12"/>
+          <w:headerReference w:type="default" r:id="rId11"/>
           <w:pgSz w:w="11909" w:h="16834"/>
           <w:pgMar w:top="1440" w:right="1440" w:bottom="1440" w:left="1440" w:header="533" w:footer="720" w:gutter="0"/>
           <w:cols w:space="720"/>
@@ -1672,16 +1567,8 @@
         <w:rPr>
           <w:color w:val="000000" w:themeColor="text1"/>
         </w:rPr>
-        <w:t xml:space="preserve">for establishing and changing attitudes (e.g., De </w:t>
-      </w:r>
-      <w:proofErr w:type="spellStart"/>
-      <w:r>
-        <w:rPr>
-          <w:color w:val="000000" w:themeColor="text1"/>
-        </w:rPr>
-        <w:t>Houwer</w:t>
-      </w:r>
-      <w:proofErr w:type="spellEnd"/>
+        <w:t>for establishing and changing attitudes (e.g., De Houwer</w:t>
+      </w:r>
       <w:r>
         <w:rPr>
           <w:color w:val="000000" w:themeColor="text1"/>
@@ -1730,23 +1617,7 @@
           <w:color w:val="000000" w:themeColor="text1"/>
           <w:highlight w:val="white"/>
         </w:rPr>
-        <w:t xml:space="preserve">Gawronski &amp; </w:t>
-      </w:r>
-      <w:proofErr w:type="spellStart"/>
-      <w:r>
-        <w:rPr>
-          <w:color w:val="000000" w:themeColor="text1"/>
-          <w:highlight w:val="white"/>
-        </w:rPr>
-        <w:t>Bodenhausen</w:t>
-      </w:r>
-      <w:proofErr w:type="spellEnd"/>
-      <w:r>
-        <w:rPr>
-          <w:color w:val="000000" w:themeColor="text1"/>
-          <w:highlight w:val="white"/>
-        </w:rPr>
-        <w:t>, 2006), an influential theory of attitudes in social psychology,</w:t>
+        <w:t>Gawronski &amp; Bodenhausen, 2006), an influential theory of attitudes in social psychology,</w:t>
       </w:r>
       <w:r>
         <w:rPr>
@@ -1788,23 +1659,9 @@
         <w:rPr>
           <w:color w:val="000000" w:themeColor="text1"/>
         </w:rPr>
-        <w:t xml:space="preserve"> Petty &amp; Cacioppo, 1986), distinguishes between the central and peripheral routes to persuasion, and views EC as highly relevant to the latter route. Elsewhere, EC is said to play an important role in implicit bias (e.g., Olson &amp; Fazio, 2006), consumption behavior (e.g., Gibson, 2008), self-esteem (e.g., </w:t>
-      </w:r>
-      <w:proofErr w:type="spellStart"/>
-      <w:r>
-        <w:rPr>
-          <w:color w:val="000000" w:themeColor="text1"/>
-        </w:rPr>
-        <w:t>Dijksterhuis</w:t>
-      </w:r>
-      <w:proofErr w:type="spellEnd"/>
-      <w:r>
-        <w:rPr>
-          <w:color w:val="000000" w:themeColor="text1"/>
-        </w:rPr>
-        <w:t>, 2004), disgust (e.g.,</w:t>
-      </w:r>
-      <w:hyperlink r:id="rId13" w:anchor="bib40">
+        <w:t xml:space="preserve"> Petty &amp; Cacioppo, 1986), distinguishes between the central and peripheral routes to persuasion, and views EC as highly relevant to the latter route. Elsewhere, EC is said to play an important role in implicit bias (e.g., Olson &amp; Fazio, 2006), consumption behavior (e.g., Gibson, 2008), self-esteem (e.g., Dijksterhuis, 2004), disgust (e.g.,</w:t>
+      </w:r>
+      <w:hyperlink r:id="rId12" w:anchor="bib40">
         <w:r>
           <w:rPr>
             <w:color w:val="000000" w:themeColor="text1"/>
@@ -1812,14 +1669,12 @@
           <w:t xml:space="preserve"> </w:t>
         </w:r>
       </w:hyperlink>
-      <w:proofErr w:type="spellStart"/>
       <w:r>
         <w:rPr>
           <w:color w:val="000000" w:themeColor="text1"/>
         </w:rPr>
         <w:t>Schienle</w:t>
       </w:r>
-      <w:proofErr w:type="spellEnd"/>
       <w:r>
         <w:t xml:space="preserve"> </w:t>
       </w:r>
@@ -1854,16 +1709,8 @@
         <w:rPr>
           <w:color w:val="000000" w:themeColor="text1"/>
         </w:rPr>
-        <w:t xml:space="preserve">phobias (e.g., </w:t>
-      </w:r>
-      <w:proofErr w:type="spellStart"/>
-      <w:r>
-        <w:rPr>
-          <w:color w:val="000000" w:themeColor="text1"/>
-        </w:rPr>
-        <w:t>Merckelbach</w:t>
-      </w:r>
-      <w:proofErr w:type="spellEnd"/>
+        <w:t>phobias (e.g., Merckelbach</w:t>
+      </w:r>
       <w:r>
         <w:rPr>
           <w:color w:val="000000" w:themeColor="text1"/>
@@ -1912,7 +1759,6 @@
         </w:rPr>
         <w:t xml:space="preserve">. In the applied domain, it is frequently used as an intervention to address problematic attitudes and behaviors related to addictive substances such as alcohol (e.g., </w:t>
       </w:r>
-      <w:proofErr w:type="spellStart"/>
       <w:r>
         <w:rPr>
           <w:color w:val="000000" w:themeColor="text1"/>
@@ -1920,7 +1766,6 @@
         </w:rPr>
         <w:t>Houben</w:t>
       </w:r>
-      <w:proofErr w:type="spellEnd"/>
       <w:r>
         <w:rPr>
           <w:color w:val="000000" w:themeColor="text1"/>
@@ -1964,35 +1809,7 @@
         <w:rPr>
           <w:color w:val="000000" w:themeColor="text1"/>
         </w:rPr>
-        <w:t xml:space="preserve">process (e.g., Gawronski &amp; </w:t>
-      </w:r>
-      <w:proofErr w:type="spellStart"/>
-      <w:r>
-        <w:rPr>
-          <w:color w:val="000000" w:themeColor="text1"/>
-        </w:rPr>
-        <w:t>Bodenhausen</w:t>
-      </w:r>
-      <w:proofErr w:type="spellEnd"/>
-      <w:r>
-        <w:rPr>
-          <w:color w:val="000000" w:themeColor="text1"/>
-        </w:rPr>
-        <w:t xml:space="preserve">, 2006), single process propositional (e.g., De </w:t>
-      </w:r>
-      <w:proofErr w:type="spellStart"/>
-      <w:r>
-        <w:rPr>
-          <w:color w:val="000000" w:themeColor="text1"/>
-        </w:rPr>
-        <w:t>Houwer</w:t>
-      </w:r>
-      <w:proofErr w:type="spellEnd"/>
-      <w:r>
-        <w:rPr>
-          <w:color w:val="000000" w:themeColor="text1"/>
-        </w:rPr>
-        <w:t>, 2018), and associati</w:t>
+        <w:t>process (e.g., Gawronski &amp; Bodenhausen, 2006), single process propositional (e.g., De Houwer, 2018), and associati</w:t>
       </w:r>
       <w:r>
         <w:rPr>
@@ -2059,21 +1876,7 @@
         <w:rPr>
           <w:color w:val="000000" w:themeColor="text1"/>
         </w:rPr>
-        <w:t xml:space="preserve"> models whereas the opposite is true for propositional models (although see Stahl &amp; </w:t>
-      </w:r>
-      <w:proofErr w:type="spellStart"/>
-      <w:r>
-        <w:rPr>
-          <w:color w:val="000000" w:themeColor="text1"/>
-        </w:rPr>
-        <w:t>Heycke</w:t>
-      </w:r>
-      <w:proofErr w:type="spellEnd"/>
-      <w:r>
-        <w:rPr>
-          <w:color w:val="000000" w:themeColor="text1"/>
-        </w:rPr>
-        <w:t>, 2016). So far</w:t>
+        <w:t xml:space="preserve"> models whereas the opposite is true for propositional models (although see Stahl &amp; Heycke, 2016). So far</w:t>
       </w:r>
       <w:r>
         <w:rPr>
@@ -3056,21 +2859,7 @@
         <w:rPr>
           <w:color w:val="000000" w:themeColor="text1"/>
         </w:rPr>
-        <w:t xml:space="preserve">). For instance, the implicit misattribution theory of EC is based almost exclusively on the task’s findings (Jones et al., 2009). Still others use this task to change existing attitudes, primarily because of its purported implicit effects (e.g., Choi &amp; Lee, 2015; </w:t>
-      </w:r>
-      <w:proofErr w:type="spellStart"/>
-      <w:r>
-        <w:rPr>
-          <w:color w:val="000000" w:themeColor="text1"/>
-        </w:rPr>
-        <w:t>Houben</w:t>
-      </w:r>
-      <w:proofErr w:type="spellEnd"/>
-      <w:r>
-        <w:rPr>
-          <w:color w:val="000000" w:themeColor="text1"/>
-        </w:rPr>
-        <w:t xml:space="preserve"> et al., 2010; Olson &amp; Fazio, 2006). Yet others argue that the retrospective measures of contingency knowledge used in this work do not reflect ‘unaware’ EC but instead capture recollective memory for CS-US pairings at the time of judgment rather than awareness of CS-US pairings during encoding (e.g., Gawronski &amp; Walther, 2012). </w:t>
+        <w:t xml:space="preserve">). For instance, the implicit misattribution theory of EC is based almost exclusively on the task’s findings (Jones et al., 2009). Still others use this task to change existing attitudes, primarily because of its purported implicit effects (e.g., Choi &amp; Lee, 2015; Houben et al., 2010; Olson &amp; Fazio, 2006). Yet others argue that the retrospective measures of contingency knowledge used in this work do not reflect ‘unaware’ EC but instead capture recollective memory for CS-US pairings at the time of judgment rather than awareness of CS-US pairings during encoding (e.g., Gawronski &amp; Walther, 2012). </w:t>
       </w:r>
     </w:p>
     <w:p>
@@ -3123,7 +2912,7 @@
         </w:rPr>
         <w:t xml:space="preserve"> </w:t>
       </w:r>
-      <w:hyperlink r:id="rId14" w:history="1">
+      <w:hyperlink r:id="rId13" w:history="1">
         <w:r>
           <w:rPr>
             <w:rStyle w:val="Hyperlink"/>
@@ -3158,23 +2947,7 @@
           <w:color w:val="000000" w:themeColor="text1"/>
           <w:highlight w:val="white"/>
         </w:rPr>
-        <w:t xml:space="preserve"> = 0.20, 95% CI [0.13, 0.28]. However, features in the distribution of these effect sizes suggest that this small average effect may be inflated by publication or reporting biases. For instance, studies with larger standard errors tend to find larger effect sizes (see Figure 1). Such ‘funnel-plot asymmetry’ usually indicates that null results from small studies may be missing from the literature (Sterne et al., 2011). In addition, a meta-analytic selection model assuming publication bias (</w:t>
-      </w:r>
-      <w:proofErr w:type="spellStart"/>
-      <w:r>
-        <w:rPr>
-          <w:color w:val="000000" w:themeColor="text1"/>
-          <w:highlight w:val="white"/>
-        </w:rPr>
-        <w:t>Vevea</w:t>
-      </w:r>
-      <w:proofErr w:type="spellEnd"/>
-      <w:r>
-        <w:rPr>
-          <w:color w:val="000000" w:themeColor="text1"/>
-          <w:highlight w:val="white"/>
-        </w:rPr>
-        <w:t xml:space="preserve"> &amp; Hedges, 1995) fit the data better than a standard </w:t>
+        <w:t xml:space="preserve"> = 0.20, 95% CI [0.13, 0.28]. However, features in the distribution of these effect sizes suggest that this small average effect may be inflated by publication or reporting biases. For instance, studies with larger standard errors tend to find larger effect sizes (see Figure 1). Such ‘funnel-plot asymmetry’ usually indicates that null results from small studies may be missing from the literature (Sterne et al., 2011). In addition, a meta-analytic selection model assuming publication bias (Vevea &amp; Hedges, 1995) fit the data better than a standard </w:t>
       </w:r>
       <w:r>
         <w:rPr>
@@ -3261,7 +3034,7 @@
                     </pic:cNvPicPr>
                   </pic:nvPicPr>
                   <pic:blipFill>
-                    <a:blip r:embed="rId15" cstate="print">
+                    <a:blip r:embed="rId14" cstate="print">
                       <a:extLst>
                         <a:ext uri="{28A0092B-C50C-407E-A947-70E740481C1C}">
                           <a14:useLocalDpi xmlns:a14="http://schemas.microsoft.com/office/drawing/2010/main" val="0"/>
@@ -3531,23 +3304,14 @@
         </w:rPr>
         <w:t xml:space="preserve">was approved by the original authors (see </w:t>
       </w:r>
-      <w:hyperlink r:id="rId16" w:history="1">
+      <w:hyperlink r:id="rId15" w:history="1">
         <w:r>
           <w:rPr>
             <w:rStyle w:val="Hyperlink"/>
             <w:color w:val="000000" w:themeColor="text1"/>
           </w:rPr>
-          <w:t>osf.io/</w:t>
+          <w:t>osf.io/wnckg</w:t>
         </w:r>
-        <w:proofErr w:type="spellStart"/>
-        <w:r>
-          <w:rPr>
-            <w:rStyle w:val="Hyperlink"/>
-            <w:color w:val="000000" w:themeColor="text1"/>
-          </w:rPr>
-          <w:t>wnckg</w:t>
-        </w:r>
-        <w:proofErr w:type="spellEnd"/>
       </w:hyperlink>
       <w:r>
         <w:rPr>
@@ -3734,7 +3498,7 @@
         </w:rPr>
         <w:t xml:space="preserve">ed before data collection (see </w:t>
       </w:r>
-      <w:hyperlink r:id="rId17" w:history="1">
+      <w:hyperlink r:id="rId16" w:history="1">
         <w:r>
           <w:rPr>
             <w:rStyle w:val="Hyperlink"/>
@@ -3759,7 +3523,7 @@
         </w:rPr>
         <w:t xml:space="preserve">and </w:t>
       </w:r>
-      <w:hyperlink r:id="rId18" w:history="1">
+      <w:hyperlink r:id="rId17" w:history="1">
         <w:r>
           <w:rPr>
             <w:rStyle w:val="Hyperlink"/>
@@ -3779,7 +3543,7 @@
       <w:r>
         <w:t xml:space="preserve">. </w:t>
       </w:r>
-      <w:bookmarkStart w:id="3" w:name="_Hlk37150391"/>
+      <w:bookmarkStart w:id="4" w:name="_Hlk37150391"/>
       <w:r>
         <w:t xml:space="preserve">All </w:t>
       </w:r>
@@ -3816,7 +3580,7 @@
       <w:r>
         <w:t>Framework (</w:t>
       </w:r>
-      <w:hyperlink r:id="rId19" w:history="1">
+      <w:hyperlink r:id="rId18" w:history="1">
         <w:r>
           <w:rPr>
             <w:rStyle w:val="Hyperlink"/>
@@ -3828,7 +3592,7 @@
       <w:r>
         <w:t>)</w:t>
       </w:r>
-      <w:bookmarkEnd w:id="3"/>
+      <w:bookmarkEnd w:id="4"/>
       <w:r>
         <w:t xml:space="preserve">. </w:t>
       </w:r>
@@ -4032,7 +3796,7 @@
         </w:rPr>
         <w:t xml:space="preserve">. </w:t>
       </w:r>
-      <w:bookmarkStart w:id="4" w:name="_Hlk41464661"/>
+      <w:bookmarkStart w:id="5" w:name="_Hlk41464661"/>
       <w:r>
         <w:rPr>
           <w:color w:val="000000" w:themeColor="text1"/>
@@ -4105,7 +3869,7 @@
         </w:rPr>
         <w:t>their local resources.</w:t>
       </w:r>
-      <w:bookmarkEnd w:id="4"/>
+      <w:bookmarkEnd w:id="5"/>
       <w:r>
         <w:rPr>
           <w:color w:val="000000" w:themeColor="text1"/>
@@ -4314,7 +4078,7 @@
         </w:rPr>
         <w:t>amended preregistration for our data collection stopping rule (</w:t>
       </w:r>
-      <w:hyperlink r:id="rId20" w:history="1">
+      <w:hyperlink r:id="rId19" w:history="1">
         <w:r>
           <w:rPr>
             <w:rStyle w:val="Hyperlink"/>
@@ -4427,7 +4191,7 @@
           <w:color w:val="000000" w:themeColor="text1"/>
         </w:rPr>
       </w:pPr>
-      <w:bookmarkStart w:id="5" w:name="_Hlk41465137"/>
+      <w:bookmarkStart w:id="6" w:name="_Hlk41465137"/>
       <w:r>
         <w:rPr>
           <w:b/>
@@ -4435,7 +4199,7 @@
         </w:rPr>
         <w:t>Conditioned stimuli</w:t>
       </w:r>
-      <w:bookmarkEnd w:id="5"/>
+      <w:bookmarkEnd w:id="6"/>
       <w:r>
         <w:rPr>
           <w:color w:val="000000" w:themeColor="text1"/>
@@ -4562,7 +4326,7 @@
         </w:rPr>
         <w:t xml:space="preserve"> </w:t>
       </w:r>
-      <w:hyperlink r:id="rId21" w:history="1">
+      <w:hyperlink r:id="rId20" w:history="1">
         <w:r>
           <w:rPr>
             <w:rStyle w:val="Hyperlink"/>
@@ -4783,14 +4547,14 @@
         </w:rPr>
         <w:t xml:space="preserve"> so in </w:t>
       </w:r>
-      <w:bookmarkStart w:id="6" w:name="_Hlk37316720"/>
+      <w:bookmarkStart w:id="7" w:name="_Hlk37316720"/>
       <w:r>
         <w:rPr>
           <w:color w:val="000000" w:themeColor="text1"/>
         </w:rPr>
         <w:t>the lab’s</w:t>
       </w:r>
-      <w:bookmarkEnd w:id="6"/>
+      <w:bookmarkEnd w:id="7"/>
       <w:r>
         <w:rPr>
           <w:color w:val="000000" w:themeColor="text1"/>
@@ -4809,7 +4573,7 @@
         </w:rPr>
         <w:t xml:space="preserve">(see </w:t>
       </w:r>
-      <w:hyperlink r:id="rId22" w:history="1">
+      <w:hyperlink r:id="rId21" w:history="1">
         <w:r>
           <w:rPr>
             <w:rStyle w:val="Hyperlink"/>
@@ -4919,14 +4683,7 @@
         <w:rPr>
           <w:color w:val="000000" w:themeColor="text1"/>
         </w:rPr>
-        <w:t xml:space="preserve"> 8 CS-US pair trials (4 CS-</w:t>
-      </w:r>
-      <w:proofErr w:type="spellStart"/>
-      <w:r>
-        <w:rPr>
-          <w:color w:val="000000" w:themeColor="text1"/>
-        </w:rPr>
-        <w:t>US</w:t>
+        <w:t xml:space="preserve"> 8 CS-US pair trials (4 CS-US</w:t>
       </w:r>
       <w:r>
         <w:rPr>
@@ -4935,19 +4692,11 @@
         </w:rPr>
         <w:t>pos</w:t>
       </w:r>
-      <w:proofErr w:type="spellEnd"/>
-      <w:r>
-        <w:rPr>
-          <w:color w:val="000000" w:themeColor="text1"/>
-        </w:rPr>
-        <w:t xml:space="preserve"> trials and 4 CS-</w:t>
-      </w:r>
-      <w:proofErr w:type="spellStart"/>
-      <w:r>
-        <w:rPr>
-          <w:color w:val="000000" w:themeColor="text1"/>
-        </w:rPr>
-        <w:t>US</w:t>
+      <w:r>
+        <w:rPr>
+          <w:color w:val="000000" w:themeColor="text1"/>
+        </w:rPr>
+        <w:t xml:space="preserve"> trials and 4 CS-US</w:t>
       </w:r>
       <w:r>
         <w:rPr>
@@ -4956,7 +4705,6 @@
         </w:rPr>
         <w:t>neg</w:t>
       </w:r>
-      <w:proofErr w:type="spellEnd"/>
       <w:r>
         <w:rPr>
           <w:color w:val="000000" w:themeColor="text1"/>
@@ -4997,14 +4745,7 @@
         <w:rPr>
           <w:color w:val="000000" w:themeColor="text1"/>
         </w:rPr>
-        <w:t xml:space="preserve"> fixed at various positions throughout the procedure (10-12, 20-22, 30-32, 40-42, 50-52, 60-62, 70-72, 80-82, with an alternation between the </w:t>
-      </w:r>
-      <w:proofErr w:type="spellStart"/>
-      <w:r>
-        <w:rPr>
-          <w:color w:val="000000" w:themeColor="text1"/>
-        </w:rPr>
-        <w:t>CS</w:t>
+        <w:t xml:space="preserve"> fixed at various positions throughout the procedure (10-12, 20-22, 30-32, 40-42, 50-52, 60-62, 70-72, 80-82, with an alternation between the CS</w:t>
       </w:r>
       <w:r>
         <w:rPr>
@@ -5013,19 +4754,11 @@
         </w:rPr>
         <w:t>pos</w:t>
       </w:r>
-      <w:proofErr w:type="spellEnd"/>
-      <w:r>
-        <w:rPr>
-          <w:color w:val="000000" w:themeColor="text1"/>
-        </w:rPr>
-        <w:t xml:space="preserve"> and </w:t>
-      </w:r>
-      <w:proofErr w:type="spellStart"/>
-      <w:r>
-        <w:rPr>
-          <w:color w:val="000000" w:themeColor="text1"/>
-        </w:rPr>
-        <w:t>CS</w:t>
+      <w:r>
+        <w:rPr>
+          <w:color w:val="000000" w:themeColor="text1"/>
+        </w:rPr>
+        <w:t xml:space="preserve"> and CS</w:t>
       </w:r>
       <w:r>
         <w:rPr>
@@ -5034,7 +4767,6 @@
         </w:rPr>
         <w:t>neg</w:t>
       </w:r>
-      <w:proofErr w:type="spellEnd"/>
       <w:r>
         <w:rPr>
           <w:color w:val="000000" w:themeColor="text1"/>
@@ -5101,6 +4833,94 @@
           <w:highlight w:val="white"/>
         </w:rPr>
         <w:t xml:space="preserve"> presented randomly in the remaining locations (see </w:t>
+      </w:r>
+      <w:hyperlink r:id="rId22" w:history="1">
+        <w:r>
+          <w:rPr>
+            <w:rStyle w:val="Hyperlink"/>
+            <w:color w:val="000000" w:themeColor="text1"/>
+          </w:rPr>
+          <w:t>osf.io/wnckg</w:t>
+        </w:r>
+      </w:hyperlink>
+      <w:r>
+        <w:rPr>
+          <w:color w:val="000000" w:themeColor="text1"/>
+        </w:rPr>
+        <w:t xml:space="preserve"> for a detailed overview of trial content)</w:t>
+      </w:r>
+      <w:r>
+        <w:rPr>
+          <w:color w:val="000000" w:themeColor="text1"/>
+          <w:highlight w:val="white"/>
+        </w:rPr>
+        <w:t>.</w:t>
+      </w:r>
+      <w:r>
+        <w:rPr>
+          <w:color w:val="000000" w:themeColor="text1"/>
+        </w:rPr>
+        <w:t xml:space="preserve"> </w:t>
+      </w:r>
+      <w:r>
+        <w:rPr>
+          <w:color w:val="000000" w:themeColor="text1"/>
+        </w:rPr>
+        <w:t>Prior to the surveillance task participants</w:t>
+      </w:r>
+      <w:r>
+        <w:rPr>
+          <w:color w:val="000000" w:themeColor="text1"/>
+        </w:rPr>
+        <w:t xml:space="preserve"> </w:t>
+      </w:r>
+      <w:r>
+        <w:rPr>
+          <w:rFonts w:asciiTheme="majorBidi" w:eastAsia="Arial" w:hAnsiTheme="majorBidi" w:cstheme="majorBidi"/>
+          <w:color w:val="231F20"/>
+        </w:rPr>
+        <w:t>were instructed to detect the target stimulus and hit the space-bar</w:t>
+      </w:r>
+      <w:r>
+        <w:rPr>
+          <w:rFonts w:asciiTheme="majorBidi" w:hAnsiTheme="majorBidi" w:cstheme="majorBidi"/>
+          <w:color w:val="000000" w:themeColor="text1"/>
+        </w:rPr>
+        <w:t xml:space="preserve"> </w:t>
+      </w:r>
+      <w:r>
+        <w:rPr>
+          <w:rFonts w:asciiTheme="majorBidi" w:eastAsia="Arial" w:hAnsiTheme="majorBidi" w:cstheme="majorBidi"/>
+          <w:color w:val="231F20"/>
+        </w:rPr>
+        <w:t xml:space="preserve">every time a target stimulus </w:t>
+      </w:r>
+      <w:r>
+        <w:rPr>
+          <w:rFonts w:asciiTheme="majorBidi" w:eastAsia="Arial" w:hAnsiTheme="majorBidi" w:cstheme="majorBidi"/>
+          <w:color w:val="231F20"/>
+        </w:rPr>
+        <w:t>appear</w:t>
+      </w:r>
+      <w:r>
+        <w:rPr>
+          <w:rFonts w:asciiTheme="majorBidi" w:eastAsia="Arial" w:hAnsiTheme="majorBidi" w:cstheme="majorBidi"/>
+          <w:color w:val="231F20"/>
+        </w:rPr>
+        <w:t>ed</w:t>
+      </w:r>
+      <w:r>
+        <w:rPr>
+          <w:color w:val="000000" w:themeColor="text1"/>
+        </w:rPr>
+        <w:t xml:space="preserve"> (</w:t>
+      </w:r>
+      <w:r>
+        <w:rPr>
+          <w:color w:val="000000" w:themeColor="text1"/>
+          <w:highlight w:val="white"/>
+        </w:rPr>
+        <w:t xml:space="preserve">see </w:t>
       </w:r>
       <w:hyperlink r:id="rId23" w:history="1">
         <w:r>
@@ -5108,114 +4928,8 @@
             <w:rStyle w:val="Hyperlink"/>
             <w:color w:val="000000" w:themeColor="text1"/>
           </w:rPr>
-          <w:t>osf.io/</w:t>
+          <w:t>osf.io/wnckg</w:t>
         </w:r>
-        <w:proofErr w:type="spellStart"/>
-        <w:r>
-          <w:rPr>
-            <w:rStyle w:val="Hyperlink"/>
-            <w:color w:val="000000" w:themeColor="text1"/>
-          </w:rPr>
-          <w:t>wnckg</w:t>
-        </w:r>
-        <w:proofErr w:type="spellEnd"/>
-      </w:hyperlink>
-      <w:r>
-        <w:rPr>
-          <w:color w:val="000000" w:themeColor="text1"/>
-        </w:rPr>
-        <w:t xml:space="preserve"> for a detailed overview of trial content)</w:t>
-      </w:r>
-      <w:r>
-        <w:rPr>
-          <w:color w:val="000000" w:themeColor="text1"/>
-          <w:highlight w:val="white"/>
-        </w:rPr>
-        <w:t>.</w:t>
-      </w:r>
-      <w:r>
-        <w:rPr>
-          <w:color w:val="000000" w:themeColor="text1"/>
-        </w:rPr>
-        <w:t xml:space="preserve"> </w:t>
-      </w:r>
-      <w:r>
-        <w:rPr>
-          <w:color w:val="000000" w:themeColor="text1"/>
-        </w:rPr>
-        <w:t>Prior to the surveillance task participants</w:t>
-      </w:r>
-      <w:r>
-        <w:rPr>
-          <w:color w:val="000000" w:themeColor="text1"/>
-        </w:rPr>
-        <w:t xml:space="preserve"> </w:t>
-      </w:r>
-      <w:r>
-        <w:rPr>
-          <w:rFonts w:asciiTheme="majorBidi" w:eastAsia="Arial" w:hAnsiTheme="majorBidi" w:cstheme="majorBidi"/>
-          <w:color w:val="231F20"/>
-        </w:rPr>
-        <w:t>were instructed to detect the target stimulus and hit the space-bar</w:t>
-      </w:r>
-      <w:r>
-        <w:rPr>
-          <w:rFonts w:asciiTheme="majorBidi" w:hAnsiTheme="majorBidi" w:cstheme="majorBidi"/>
-          <w:color w:val="000000" w:themeColor="text1"/>
-        </w:rPr>
-        <w:t xml:space="preserve"> </w:t>
-      </w:r>
-      <w:r>
-        <w:rPr>
-          <w:rFonts w:asciiTheme="majorBidi" w:eastAsia="Arial" w:hAnsiTheme="majorBidi" w:cstheme="majorBidi"/>
-          <w:color w:val="231F20"/>
-        </w:rPr>
-        <w:t xml:space="preserve">every time a target stimulus </w:t>
-      </w:r>
-      <w:r>
-        <w:rPr>
-          <w:rFonts w:asciiTheme="majorBidi" w:eastAsia="Arial" w:hAnsiTheme="majorBidi" w:cstheme="majorBidi"/>
-          <w:color w:val="231F20"/>
-        </w:rPr>
-        <w:t>appear</w:t>
-      </w:r>
-      <w:r>
-        <w:rPr>
-          <w:rFonts w:asciiTheme="majorBidi" w:eastAsia="Arial" w:hAnsiTheme="majorBidi" w:cstheme="majorBidi"/>
-          <w:color w:val="231F20"/>
-        </w:rPr>
-        <w:t>ed</w:t>
-      </w:r>
-      <w:r>
-        <w:rPr>
-          <w:color w:val="000000" w:themeColor="text1"/>
-        </w:rPr>
-        <w:t xml:space="preserve"> (</w:t>
-      </w:r>
-      <w:r>
-        <w:rPr>
-          <w:color w:val="000000" w:themeColor="text1"/>
-          <w:highlight w:val="white"/>
-        </w:rPr>
-        <w:t xml:space="preserve">see </w:t>
-      </w:r>
-      <w:hyperlink r:id="rId24" w:history="1">
-        <w:r>
-          <w:rPr>
-            <w:rStyle w:val="Hyperlink"/>
-            <w:color w:val="000000" w:themeColor="text1"/>
-          </w:rPr>
-          <w:t>osf.io/</w:t>
-        </w:r>
-        <w:proofErr w:type="spellStart"/>
-        <w:r>
-          <w:rPr>
-            <w:rStyle w:val="Hyperlink"/>
-            <w:color w:val="000000" w:themeColor="text1"/>
-          </w:rPr>
-          <w:t>wnckg</w:t>
-        </w:r>
-        <w:proofErr w:type="spellEnd"/>
       </w:hyperlink>
       <w:r>
         <w:rPr>
@@ -5429,7 +5143,7 @@
         </w:rPr>
         <w:t>data can retrieve it from the OSF website (</w:t>
       </w:r>
-      <w:hyperlink r:id="rId25" w:history="1">
+      <w:hyperlink r:id="rId24" w:history="1">
         <w:r>
           <w:rPr>
             <w:rStyle w:val="Hyperlink"/>
@@ -5547,14 +5261,7 @@
         <w:rPr>
           <w:color w:val="000000" w:themeColor="text1"/>
         </w:rPr>
-        <w:t xml:space="preserve"> the </w:t>
-      </w:r>
-      <w:proofErr w:type="spellStart"/>
-      <w:r>
-        <w:rPr>
-          <w:color w:val="000000" w:themeColor="text1"/>
-        </w:rPr>
-        <w:t>CS</w:t>
+        <w:t xml:space="preserve"> the CS</w:t>
       </w:r>
       <w:r>
         <w:rPr>
@@ -5563,19 +5270,11 @@
         </w:rPr>
         <w:t>pos</w:t>
       </w:r>
-      <w:proofErr w:type="spellEnd"/>
-      <w:r>
-        <w:rPr>
-          <w:color w:val="000000" w:themeColor="text1"/>
-        </w:rPr>
-        <w:t xml:space="preserve"> and </w:t>
-      </w:r>
-      <w:proofErr w:type="spellStart"/>
-      <w:r>
-        <w:rPr>
-          <w:color w:val="000000" w:themeColor="text1"/>
-        </w:rPr>
-        <w:t>CS</w:t>
+      <w:r>
+        <w:rPr>
+          <w:color w:val="000000" w:themeColor="text1"/>
+        </w:rPr>
+        <w:t xml:space="preserve"> and CS</w:t>
       </w:r>
       <w:r>
         <w:rPr>
@@ -5584,7 +5283,6 @@
         </w:rPr>
         <w:t>neg</w:t>
       </w:r>
-      <w:proofErr w:type="spellEnd"/>
       <w:r>
         <w:rPr>
           <w:color w:val="000000" w:themeColor="text1"/>
@@ -5601,14 +5299,7 @@
         <w:rPr>
           <w:color w:val="000000" w:themeColor="text1"/>
         </w:rPr>
-        <w:t xml:space="preserve"> the </w:t>
-      </w:r>
-      <w:proofErr w:type="spellStart"/>
-      <w:r>
-        <w:rPr>
-          <w:color w:val="000000" w:themeColor="text1"/>
-        </w:rPr>
-        <w:t>CS</w:t>
+        <w:t xml:space="preserve"> the CS</w:t>
       </w:r>
       <w:r>
         <w:rPr>
@@ -5617,7 +5308,6 @@
         </w:rPr>
         <w:t>pos</w:t>
       </w:r>
-      <w:proofErr w:type="spellEnd"/>
       <w:r>
         <w:rPr>
           <w:color w:val="000000" w:themeColor="text1"/>
@@ -5634,132 +5324,115 @@
         <w:rPr>
           <w:color w:val="000000" w:themeColor="text1"/>
         </w:rPr>
+        <w:t xml:space="preserve"> CS</w:t>
+      </w:r>
+      <w:r>
+        <w:rPr>
+          <w:color w:val="000000" w:themeColor="text1"/>
+          <w:vertAlign w:val="subscript"/>
+        </w:rPr>
+        <w:t>neg</w:t>
+      </w:r>
+      <w:r>
+        <w:rPr>
+          <w:color w:val="000000" w:themeColor="text1"/>
+        </w:rPr>
+        <w:t xml:space="preserve"> with one of the neutral targets/fillers). </w:t>
+      </w:r>
+      <w:r>
+        <w:rPr>
+          <w:rStyle w:val="FootnoteReference"/>
+          <w:color w:val="000000" w:themeColor="text1"/>
+        </w:rPr>
+        <w:footnoteReference w:id="4"/>
+      </w:r>
+      <w:r>
+        <w:rPr>
+          <w:color w:val="000000" w:themeColor="text1"/>
+        </w:rPr>
         <w:t xml:space="preserve"> </w:t>
       </w:r>
-      <w:proofErr w:type="spellStart"/>
-      <w:r>
-        <w:rPr>
-          <w:color w:val="000000" w:themeColor="text1"/>
-        </w:rPr>
-        <w:t>CS</w:t>
-      </w:r>
-      <w:r>
-        <w:rPr>
-          <w:color w:val="000000" w:themeColor="text1"/>
-          <w:vertAlign w:val="subscript"/>
-        </w:rPr>
-        <w:t>neg</w:t>
-      </w:r>
-      <w:proofErr w:type="spellEnd"/>
-      <w:r>
-        <w:rPr>
-          <w:color w:val="000000" w:themeColor="text1"/>
-        </w:rPr>
-        <w:t xml:space="preserve"> with one of the neutral targets/fillers). </w:t>
-      </w:r>
-      <w:r>
-        <w:rPr>
-          <w:rStyle w:val="FootnoteReference"/>
-          <w:color w:val="000000" w:themeColor="text1"/>
-        </w:rPr>
-        <w:footnoteReference w:id="4"/>
-      </w:r>
-      <w:r>
-        <w:rPr>
+      <w:r>
+        <w:rPr>
+          <w:color w:val="000000" w:themeColor="text1"/>
+        </w:rPr>
+        <w:t xml:space="preserve">The remaining 20 trials </w:t>
+      </w:r>
+      <w:r>
+        <w:rPr>
+          <w:color w:val="000000" w:themeColor="text1"/>
+        </w:rPr>
+        <w:t>wer</w:t>
+      </w:r>
+      <w:r>
+        <w:rPr>
+          <w:color w:val="000000" w:themeColor="text1"/>
+        </w:rPr>
+        <w:t>e filler trials, each presenting two neutral targets/fillers. Two filler trials always precede</w:t>
+      </w:r>
+      <w:r>
+        <w:rPr>
+          <w:color w:val="000000" w:themeColor="text1"/>
+        </w:rPr>
+        <w:t>d</w:t>
+      </w:r>
+      <w:r>
+        <w:rPr>
+          <w:color w:val="000000" w:themeColor="text1"/>
+        </w:rPr>
+        <w:t xml:space="preserve"> the first critical trial, and subsequent critical trials appear</w:t>
+      </w:r>
+      <w:r>
+        <w:rPr>
+          <w:color w:val="000000" w:themeColor="text1"/>
+        </w:rPr>
+        <w:t>ed</w:t>
+      </w:r>
+      <w:r>
+        <w:rPr>
+          <w:color w:val="000000" w:themeColor="text1"/>
+        </w:rPr>
+        <w:t xml:space="preserve"> at fixed points separated by filler trials (positions 3, 6, 9, 12, 15, 18, 21, 24, 27 and 30). The ten critical trials </w:t>
+      </w:r>
+      <w:r>
+        <w:rPr>
+          <w:color w:val="000000" w:themeColor="text1"/>
+        </w:rPr>
+        <w:t>were</w:t>
+      </w:r>
+      <w:r>
+        <w:rPr>
+          <w:color w:val="000000" w:themeColor="text1"/>
+        </w:rPr>
+        <w:t xml:space="preserve"> randomly assigned to the fixed positions</w:t>
+      </w:r>
+      <w:r>
+        <w:rPr>
+          <w:color w:val="000000" w:themeColor="text1"/>
+        </w:rPr>
+        <w:t xml:space="preserve"> (s</w:t>
+      </w:r>
+      <w:r>
+        <w:rPr>
+          <w:color w:val="000000" w:themeColor="text1"/>
+        </w:rPr>
+        <w:t>ee</w:t>
+      </w:r>
+      <w:r>
+        <w:rPr>
+          <w:b/>
           <w:color w:val="000000" w:themeColor="text1"/>
         </w:rPr>
         <w:t xml:space="preserve"> </w:t>
       </w:r>
-      <w:r>
-        <w:rPr>
-          <w:color w:val="000000" w:themeColor="text1"/>
-        </w:rPr>
-        <w:t xml:space="preserve">The remaining 20 trials </w:t>
-      </w:r>
-      <w:r>
-        <w:rPr>
-          <w:color w:val="000000" w:themeColor="text1"/>
-        </w:rPr>
-        <w:t>wer</w:t>
-      </w:r>
-      <w:r>
-        <w:rPr>
-          <w:color w:val="000000" w:themeColor="text1"/>
-        </w:rPr>
-        <w:t>e filler trials, each presenting two neutral targets/fillers. Two filler trials always precede</w:t>
-      </w:r>
-      <w:r>
-        <w:rPr>
-          <w:color w:val="000000" w:themeColor="text1"/>
-        </w:rPr>
-        <w:t>d</w:t>
-      </w:r>
-      <w:r>
-        <w:rPr>
-          <w:color w:val="000000" w:themeColor="text1"/>
-        </w:rPr>
-        <w:t xml:space="preserve"> the first critical trial, and subsequent critical trials appear</w:t>
-      </w:r>
-      <w:r>
-        <w:rPr>
-          <w:color w:val="000000" w:themeColor="text1"/>
-        </w:rPr>
-        <w:t>ed</w:t>
-      </w:r>
-      <w:r>
-        <w:rPr>
-          <w:color w:val="000000" w:themeColor="text1"/>
-        </w:rPr>
-        <w:t xml:space="preserve"> at fixed points separated by filler trials (positions 3, 6, 9, 12, 15, 18, 21, 24, 27 and 30). The ten critical trials </w:t>
-      </w:r>
-      <w:r>
-        <w:rPr>
-          <w:color w:val="000000" w:themeColor="text1"/>
-        </w:rPr>
-        <w:t>were</w:t>
-      </w:r>
-      <w:r>
-        <w:rPr>
-          <w:color w:val="000000" w:themeColor="text1"/>
-        </w:rPr>
-        <w:t xml:space="preserve"> randomly assigned to the fixed positions</w:t>
-      </w:r>
-      <w:r>
-        <w:rPr>
-          <w:color w:val="000000" w:themeColor="text1"/>
-        </w:rPr>
-        <w:t xml:space="preserve"> (s</w:t>
-      </w:r>
-      <w:r>
-        <w:rPr>
-          <w:color w:val="000000" w:themeColor="text1"/>
-        </w:rPr>
-        <w:t>ee</w:t>
-      </w:r>
-      <w:r>
-        <w:rPr>
-          <w:b/>
-          <w:color w:val="000000" w:themeColor="text1"/>
-        </w:rPr>
-        <w:t xml:space="preserve"> </w:t>
-      </w:r>
-      <w:hyperlink r:id="rId26" w:history="1">
+      <w:hyperlink r:id="rId25" w:history="1">
         <w:r>
           <w:rPr>
             <w:rStyle w:val="Hyperlink"/>
             <w:color w:val="000000" w:themeColor="text1"/>
           </w:rPr>
-          <w:t>osf.io/</w:t>
+          <w:t>osf.io/wnckg</w:t>
         </w:r>
-        <w:proofErr w:type="spellStart"/>
-        <w:r>
-          <w:rPr>
-            <w:rStyle w:val="Hyperlink"/>
-            <w:color w:val="000000" w:themeColor="text1"/>
-          </w:rPr>
-          <w:t>wnckg</w:t>
-        </w:r>
-        <w:proofErr w:type="spellEnd"/>
       </w:hyperlink>
       <w:r>
         <w:rPr>
@@ -5823,14 +5496,14 @@
         </w:rPr>
         <w:t xml:space="preserve"> the </w:t>
       </w:r>
-      <w:bookmarkStart w:id="7" w:name="_Hlk36108002"/>
+      <w:bookmarkStart w:id="8" w:name="_Hlk36108002"/>
       <w:r>
         <w:rPr>
           <w:color w:val="000000" w:themeColor="text1"/>
         </w:rPr>
         <w:t xml:space="preserve">original Olson and Fazio (2001) post-experiment questionnaire </w:t>
       </w:r>
-      <w:bookmarkEnd w:id="7"/>
+      <w:bookmarkEnd w:id="8"/>
       <w:r>
         <w:rPr>
           <w:color w:val="000000" w:themeColor="text1"/>
@@ -5902,14 +5575,14 @@
         <w:lastRenderedPageBreak/>
         <w:t xml:space="preserve">With respect to the </w:t>
       </w:r>
-      <w:bookmarkStart w:id="8" w:name="_Hlk36108018"/>
+      <w:bookmarkStart w:id="9" w:name="_Hlk36108018"/>
       <w:r>
         <w:rPr>
           <w:color w:val="000000" w:themeColor="text1"/>
         </w:rPr>
         <w:t>Bar-Anan et al. (2010) protocol</w:t>
       </w:r>
-      <w:bookmarkEnd w:id="8"/>
+      <w:bookmarkEnd w:id="9"/>
       <w:r>
         <w:rPr>
           <w:color w:val="000000" w:themeColor="text1"/>
@@ -5952,84 +5625,72 @@
         <w:rPr>
           <w:color w:val="000000" w:themeColor="text1"/>
         </w:rPr>
-        <w:t xml:space="preserve"> (response options to questions 2 and 3: </w:t>
-      </w:r>
-      <w:proofErr w:type="spellStart"/>
-      <w:r>
-        <w:rPr>
-          <w:color w:val="000000" w:themeColor="text1"/>
-        </w:rPr>
-        <w:t>CS</w:t>
+        <w:t xml:space="preserve"> (response options to questions 2 and 3: CS</w:t>
       </w:r>
       <w:r>
         <w:rPr>
           <w:color w:val="000000" w:themeColor="text1"/>
           <w:vertAlign w:val="subscript"/>
         </w:rPr>
+        <w:t xml:space="preserve">pos </w:t>
+      </w:r>
+      <w:r>
+        <w:rPr>
+          <w:color w:val="000000" w:themeColor="text1"/>
+        </w:rPr>
+        <w:t>(certainly), CS</w:t>
+      </w:r>
+      <w:r>
+        <w:rPr>
+          <w:color w:val="000000" w:themeColor="text1"/>
+          <w:vertAlign w:val="subscript"/>
+        </w:rPr>
         <w:t>pos</w:t>
       </w:r>
-      <w:proofErr w:type="spellEnd"/>
+      <w:r>
+        <w:rPr>
+          <w:color w:val="000000" w:themeColor="text1"/>
+        </w:rPr>
+        <w:t xml:space="preserve"> (probably), CS</w:t>
+      </w:r>
       <w:r>
         <w:rPr>
           <w:color w:val="000000" w:themeColor="text1"/>
           <w:vertAlign w:val="subscript"/>
         </w:rPr>
-        <w:t xml:space="preserve"> </w:t>
-      </w:r>
-      <w:r>
-        <w:rPr>
-          <w:color w:val="000000" w:themeColor="text1"/>
-        </w:rPr>
-        <w:t xml:space="preserve">(certainly), </w:t>
-      </w:r>
-      <w:proofErr w:type="spellStart"/>
-      <w:r>
-        <w:rPr>
-          <w:color w:val="000000" w:themeColor="text1"/>
-        </w:rPr>
-        <w:t>CS</w:t>
+        <w:t>pos</w:t>
+      </w:r>
+      <w:r>
+        <w:rPr>
+          <w:color w:val="000000" w:themeColor="text1"/>
+        </w:rPr>
+        <w:t xml:space="preserve"> (guess), CS</w:t>
       </w:r>
       <w:r>
         <w:rPr>
           <w:color w:val="000000" w:themeColor="text1"/>
           <w:vertAlign w:val="subscript"/>
         </w:rPr>
-        <w:t>pos</w:t>
-      </w:r>
-      <w:proofErr w:type="spellEnd"/>
-      <w:r>
-        <w:rPr>
-          <w:color w:val="000000" w:themeColor="text1"/>
-        </w:rPr>
-        <w:t xml:space="preserve"> (probably), </w:t>
-      </w:r>
-      <w:proofErr w:type="spellStart"/>
-      <w:r>
-        <w:rPr>
-          <w:color w:val="000000" w:themeColor="text1"/>
-        </w:rPr>
-        <w:t>CS</w:t>
+        <w:t>neg</w:t>
+      </w:r>
+      <w:r>
+        <w:rPr>
+          <w:color w:val="000000" w:themeColor="text1"/>
+        </w:rPr>
+        <w:t xml:space="preserve"> (guess), CS</w:t>
       </w:r>
       <w:r>
         <w:rPr>
           <w:color w:val="000000" w:themeColor="text1"/>
           <w:vertAlign w:val="subscript"/>
         </w:rPr>
-        <w:t>pos</w:t>
-      </w:r>
-      <w:proofErr w:type="spellEnd"/>
-      <w:r>
-        <w:rPr>
-          <w:color w:val="000000" w:themeColor="text1"/>
-        </w:rPr>
-        <w:t xml:space="preserve"> (guess), </w:t>
-      </w:r>
-      <w:proofErr w:type="spellStart"/>
-      <w:r>
-        <w:rPr>
-          <w:color w:val="000000" w:themeColor="text1"/>
-        </w:rPr>
-        <w:t>CS</w:t>
+        <w:t>neg</w:t>
+      </w:r>
+      <w:r>
+        <w:rPr>
+          <w:color w:val="000000" w:themeColor="text1"/>
+        </w:rPr>
+        <w:t xml:space="preserve"> (probably), CS</w:t>
       </w:r>
       <w:r>
         <w:rPr>
@@ -6038,49 +5699,6 @@
         </w:rPr>
         <w:t>neg</w:t>
       </w:r>
-      <w:proofErr w:type="spellEnd"/>
-      <w:r>
-        <w:rPr>
-          <w:color w:val="000000" w:themeColor="text1"/>
-        </w:rPr>
-        <w:t xml:space="preserve"> (guess), </w:t>
-      </w:r>
-      <w:proofErr w:type="spellStart"/>
-      <w:r>
-        <w:rPr>
-          <w:color w:val="000000" w:themeColor="text1"/>
-        </w:rPr>
-        <w:t>CS</w:t>
-      </w:r>
-      <w:r>
-        <w:rPr>
-          <w:color w:val="000000" w:themeColor="text1"/>
-          <w:vertAlign w:val="subscript"/>
-        </w:rPr>
-        <w:t>neg</w:t>
-      </w:r>
-      <w:proofErr w:type="spellEnd"/>
-      <w:r>
-        <w:rPr>
-          <w:color w:val="000000" w:themeColor="text1"/>
-        </w:rPr>
-        <w:t xml:space="preserve"> (probably), </w:t>
-      </w:r>
-      <w:proofErr w:type="spellStart"/>
-      <w:r>
-        <w:rPr>
-          <w:color w:val="000000" w:themeColor="text1"/>
-        </w:rPr>
-        <w:t>CS</w:t>
-      </w:r>
-      <w:r>
-        <w:rPr>
-          <w:color w:val="000000" w:themeColor="text1"/>
-          <w:vertAlign w:val="subscript"/>
-        </w:rPr>
-        <w:t>neg</w:t>
-      </w:r>
-      <w:proofErr w:type="spellEnd"/>
       <w:r>
         <w:rPr>
           <w:color w:val="000000" w:themeColor="text1"/>
@@ -6119,7 +5737,7 @@
           <w:color w:val="000000" w:themeColor="text1"/>
         </w:rPr>
       </w:pPr>
-      <w:bookmarkStart w:id="9" w:name="_Hlk41465932"/>
+      <w:bookmarkStart w:id="10" w:name="_Hlk41465932"/>
       <w:r>
         <w:rPr>
           <w:b/>
@@ -6127,7 +5745,7 @@
         </w:rPr>
         <w:t xml:space="preserve">Experimental fidelity. </w:t>
       </w:r>
-      <w:bookmarkEnd w:id="9"/>
+      <w:bookmarkEnd w:id="10"/>
       <w:r>
         <w:rPr>
           <w:color w:val="000000" w:themeColor="text1"/>
@@ -6192,23 +5810,9 @@
         <w:rPr>
           <w:color w:val="000000" w:themeColor="text1"/>
         </w:rPr>
-        <w:t xml:space="preserve">n the experiment using the same program and general materials (i.e., developed in </w:t>
-      </w:r>
-      <w:proofErr w:type="spellStart"/>
-      <w:r>
-        <w:rPr>
-          <w:color w:val="000000" w:themeColor="text1"/>
-        </w:rPr>
-        <w:t>PsychoPy</w:t>
-      </w:r>
-      <w:proofErr w:type="spellEnd"/>
-      <w:r>
-        <w:rPr>
-          <w:color w:val="000000" w:themeColor="text1"/>
-        </w:rPr>
-        <w:t>; Peirce, </w:t>
-      </w:r>
-      <w:hyperlink r:id="rId27">
+        <w:t>n the experiment using the same program and general materials (i.e., developed in PsychoPy; Peirce, </w:t>
+      </w:r>
+      <w:hyperlink r:id="rId26">
         <w:r>
           <w:rPr>
             <w:color w:val="000000" w:themeColor="text1"/>
@@ -6470,75 +6074,52 @@
         <w:rPr>
           <w:color w:val="000000" w:themeColor="text1"/>
         </w:rPr>
-        <w:t xml:space="preserve"> assigned to trials in which the participant chose the </w:t>
-      </w:r>
-      <w:proofErr w:type="spellStart"/>
-      <w:r>
-        <w:rPr>
-          <w:color w:val="000000" w:themeColor="text1"/>
-        </w:rPr>
-        <w:t>CS</w:t>
+        <w:t xml:space="preserve"> assigned to trials in which the participant chose the CS</w:t>
       </w:r>
       <w:r>
         <w:rPr>
           <w:color w:val="000000" w:themeColor="text1"/>
           <w:vertAlign w:val="subscript"/>
         </w:rPr>
-        <w:t>pos</w:t>
-      </w:r>
-      <w:proofErr w:type="spellEnd"/>
+        <w:t xml:space="preserve">pos </w:t>
+      </w:r>
+      <w:r>
+        <w:rPr>
+          <w:color w:val="000000" w:themeColor="text1"/>
+        </w:rPr>
+        <w:t xml:space="preserve">or the image </w:t>
+      </w:r>
+      <w:r>
+        <w:rPr>
+          <w:color w:val="000000" w:themeColor="text1"/>
+        </w:rPr>
+        <w:t xml:space="preserve">that </w:t>
+      </w:r>
+      <w:r>
+        <w:rPr>
+          <w:color w:val="000000" w:themeColor="text1"/>
+        </w:rPr>
+        <w:t>appear</w:t>
+      </w:r>
+      <w:r>
+        <w:rPr>
+          <w:color w:val="000000" w:themeColor="text1"/>
+        </w:rPr>
+        <w:t>ed</w:t>
+      </w:r>
+      <w:r>
+        <w:rPr>
+          <w:color w:val="000000" w:themeColor="text1"/>
+        </w:rPr>
+        <w:t xml:space="preserve"> together with CS</w:t>
+      </w:r>
       <w:r>
         <w:rPr>
           <w:color w:val="000000" w:themeColor="text1"/>
           <w:vertAlign w:val="subscript"/>
         </w:rPr>
-        <w:t xml:space="preserve"> </w:t>
-      </w:r>
-      <w:r>
-        <w:rPr>
-          <w:color w:val="000000" w:themeColor="text1"/>
-        </w:rPr>
-        <w:t xml:space="preserve">or the image </w:t>
-      </w:r>
-      <w:r>
-        <w:rPr>
-          <w:color w:val="000000" w:themeColor="text1"/>
-        </w:rPr>
-        <w:t xml:space="preserve">that </w:t>
-      </w:r>
-      <w:r>
-        <w:rPr>
-          <w:color w:val="000000" w:themeColor="text1"/>
-        </w:rPr>
-        <w:t>appear</w:t>
-      </w:r>
-      <w:r>
-        <w:rPr>
-          <w:color w:val="000000" w:themeColor="text1"/>
-        </w:rPr>
-        <w:t>ed</w:t>
-      </w:r>
-      <w:r>
-        <w:rPr>
-          <w:color w:val="000000" w:themeColor="text1"/>
-        </w:rPr>
-        <w:t xml:space="preserve"> together with </w:t>
-      </w:r>
-      <w:proofErr w:type="spellStart"/>
-      <w:r>
-        <w:rPr>
-          <w:color w:val="000000" w:themeColor="text1"/>
-        </w:rPr>
-        <w:t>CS</w:t>
-      </w:r>
-      <w:r>
-        <w:rPr>
-          <w:color w:val="000000" w:themeColor="text1"/>
-          <w:vertAlign w:val="subscript"/>
-        </w:rPr>
         <w:t>neg</w:t>
       </w:r>
-      <w:proofErr w:type="spellEnd"/>
       <w:r>
         <w:rPr>
           <w:rFonts w:eastAsia="Gungsuh"/>
@@ -6575,15 +6156,7 @@
               <w:rFonts w:eastAsia="Gungsuh"/>
               <w:color w:val="000000" w:themeColor="text1"/>
             </w:rPr>
-            <w:t xml:space="preserve"> assigned to trials in which participants chose the </w:t>
-          </w:r>
-          <w:proofErr w:type="spellStart"/>
-          <w:r>
-            <w:rPr>
-              <w:rFonts w:eastAsia="Gungsuh"/>
-              <w:color w:val="000000" w:themeColor="text1"/>
-            </w:rPr>
-            <w:t>CS</w:t>
+            <w:t xml:space="preserve"> assigned to trials in which participants chose the CS</w:t>
           </w:r>
         </w:sdtContent>
       </w:sdt>
@@ -6594,19 +6167,11 @@
         </w:rPr>
         <w:t>neg</w:t>
       </w:r>
-      <w:proofErr w:type="spellEnd"/>
-      <w:r>
-        <w:rPr>
-          <w:color w:val="000000" w:themeColor="text1"/>
-        </w:rPr>
-        <w:t xml:space="preserve"> or the image appearing together with </w:t>
-      </w:r>
-      <w:proofErr w:type="spellStart"/>
-      <w:r>
-        <w:rPr>
-          <w:color w:val="000000" w:themeColor="text1"/>
-        </w:rPr>
-        <w:t>CS</w:t>
+      <w:r>
+        <w:rPr>
+          <w:color w:val="000000" w:themeColor="text1"/>
+        </w:rPr>
+        <w:t xml:space="preserve"> or the image appearing together with CS</w:t>
       </w:r>
       <w:r>
         <w:rPr>
@@ -6615,7 +6180,6 @@
         </w:rPr>
         <w:t>pos</w:t>
       </w:r>
-      <w:proofErr w:type="spellEnd"/>
       <w:r>
         <w:rPr>
           <w:color w:val="000000" w:themeColor="text1"/>
@@ -6669,14 +6233,7 @@
         <w:rPr>
           <w:color w:val="000000" w:themeColor="text1"/>
         </w:rPr>
-        <w:t xml:space="preserve">measure of evaluative responding (i.e., a preference for </w:t>
-      </w:r>
-      <w:proofErr w:type="spellStart"/>
-      <w:r>
-        <w:rPr>
-          <w:color w:val="000000" w:themeColor="text1"/>
-        </w:rPr>
-        <w:t>CS</w:t>
+        <w:t>measure of evaluative responding (i.e., a preference for CS</w:t>
       </w:r>
       <w:r>
         <w:rPr>
@@ -6685,19 +6242,11 @@
         </w:rPr>
         <w:t>pos</w:t>
       </w:r>
-      <w:proofErr w:type="spellEnd"/>
-      <w:r>
-        <w:rPr>
-          <w:color w:val="000000" w:themeColor="text1"/>
-        </w:rPr>
-        <w:t xml:space="preserve"> over </w:t>
-      </w:r>
-      <w:proofErr w:type="spellStart"/>
-      <w:r>
-        <w:rPr>
-          <w:color w:val="000000" w:themeColor="text1"/>
-        </w:rPr>
-        <w:t>CS</w:t>
+      <w:r>
+        <w:rPr>
+          <w:color w:val="000000" w:themeColor="text1"/>
+        </w:rPr>
+        <w:t xml:space="preserve"> over CS</w:t>
       </w:r>
       <w:r>
         <w:rPr>
@@ -6706,7 +6255,6 @@
         </w:rPr>
         <w:t>neg</w:t>
       </w:r>
-      <w:proofErr w:type="spellEnd"/>
       <w:r>
         <w:rPr>
           <w:color w:val="000000" w:themeColor="text1"/>
@@ -7041,21 +6589,7 @@
         <w:rPr>
           <w:lang w:val="en-IE" w:bidi="ar-SA"/>
         </w:rPr>
-        <w:t xml:space="preserve">Two independent </w:t>
-      </w:r>
-      <w:proofErr w:type="spellStart"/>
-      <w:r>
-        <w:rPr>
-          <w:lang w:val="en-IE" w:bidi="ar-SA"/>
-        </w:rPr>
-        <w:t>raters</w:t>
-      </w:r>
-      <w:proofErr w:type="spellEnd"/>
-      <w:r>
-        <w:rPr>
-          <w:lang w:val="en-IE" w:bidi="ar-SA"/>
-        </w:rPr>
-        <w:t xml:space="preserve">, who were blinded to one another’s ratings, evaluated responses to </w:t>
+        <w:t xml:space="preserve">Two independent raters, who were blinded to one another’s ratings, evaluated responses to </w:t>
       </w:r>
       <w:r>
         <w:rPr>
@@ -7094,7 +6628,7 @@
         </w:rPr>
         <w:t xml:space="preserve"> (see </w:t>
       </w:r>
-      <w:hyperlink r:id="rId28" w:history="1">
+      <w:hyperlink r:id="rId27" w:history="1">
         <w:r>
           <w:rPr>
             <w:rStyle w:val="Hyperlink"/>
@@ -7187,59 +6721,31 @@
         <w:rPr>
           <w:lang w:val="en-IE" w:bidi="ar-SA"/>
         </w:rPr>
-        <w:t xml:space="preserve"> of the CS-US pairings. If they failed to meet this criterion for any reason then they were scored as ‘unaware’. Scores were then compared between </w:t>
-      </w:r>
-      <w:proofErr w:type="spellStart"/>
+        <w:t xml:space="preserve"> of the CS-US pairings. If they failed to meet this criterion for any reason then they were scored as ‘unaware’. Scores were then compared between raters </w:t>
+      </w:r>
       <w:r>
         <w:rPr>
           <w:lang w:val="en-IE" w:bidi="ar-SA"/>
         </w:rPr>
-        <w:t>raters</w:t>
-      </w:r>
-      <w:proofErr w:type="spellEnd"/>
+        <w:t xml:space="preserve">so that </w:t>
+      </w:r>
       <w:r>
         <w:rPr>
           <w:lang w:val="en-IE" w:bidi="ar-SA"/>
         </w:rPr>
-        <w:t xml:space="preserve"> </w:t>
+        <w:t xml:space="preserve">each participant </w:t>
       </w:r>
       <w:r>
         <w:rPr>
           <w:lang w:val="en-IE" w:bidi="ar-SA"/>
         </w:rPr>
-        <w:t xml:space="preserve">so that </w:t>
+        <w:t xml:space="preserve">could be assigned </w:t>
       </w:r>
       <w:r>
         <w:rPr>
           <w:lang w:val="en-IE" w:bidi="ar-SA"/>
         </w:rPr>
-        <w:t xml:space="preserve">each participant </w:t>
-      </w:r>
-      <w:r>
-        <w:rPr>
-          <w:lang w:val="en-IE" w:bidi="ar-SA"/>
-        </w:rPr>
-        <w:t xml:space="preserve">could be assigned </w:t>
-      </w:r>
-      <w:r>
-        <w:rPr>
-          <w:lang w:val="en-IE" w:bidi="ar-SA"/>
-        </w:rPr>
-        <w:t xml:space="preserve">a single score. Participants were only scored as ‘aware’ if both </w:t>
-      </w:r>
-      <w:proofErr w:type="spellStart"/>
-      <w:r>
-        <w:rPr>
-          <w:lang w:val="en-IE" w:bidi="ar-SA"/>
-        </w:rPr>
-        <w:t>raters</w:t>
-      </w:r>
-      <w:proofErr w:type="spellEnd"/>
-      <w:r>
-        <w:rPr>
-          <w:lang w:val="en-IE" w:bidi="ar-SA"/>
-        </w:rPr>
-        <w:t xml:space="preserve"> </w:t>
+        <w:t xml:space="preserve">a single score. Participants were only scored as ‘aware’ if both raters </w:t>
       </w:r>
       <w:r>
         <w:rPr>
@@ -7290,7 +6796,7 @@
         </w:rPr>
         <w:t xml:space="preserve"> </w:t>
       </w:r>
-      <w:bookmarkStart w:id="10" w:name="_Hlk41467466"/>
+      <w:bookmarkStart w:id="11" w:name="_Hlk41467466"/>
       <w:r>
         <w:rPr>
           <w:lang w:val="en-IE" w:bidi="ar-SA"/>
@@ -7620,7 +7126,7 @@
         </w:rPr>
       </w:pPr>
     </w:p>
-    <w:bookmarkEnd w:id="10"/>
+    <w:bookmarkEnd w:id="11"/>
     <w:p>
       <w:pPr>
         <w:ind w:firstLine="0"/>
@@ -7650,7 +7156,7 @@
                     <pic:cNvPicPr/>
                   </pic:nvPicPr>
                   <pic:blipFill>
-                    <a:blip r:embed="rId29">
+                    <a:blip r:embed="rId28">
                       <a:extLst>
                         <a:ext uri="{28A0092B-C50C-407E-A947-70E740481C1C}">
                           <a14:useLocalDpi xmlns:a14="http://schemas.microsoft.com/office/drawing/2010/main" val="0"/>
@@ -7853,15 +7359,7 @@
           <w:sz w:val="22"/>
           <w:szCs w:val="22"/>
         </w:rPr>
-        <w:t xml:space="preserve">onditioning effect score (i.e., a preference for </w:t>
-      </w:r>
-      <w:proofErr w:type="spellStart"/>
-      <w:r>
-        <w:rPr>
-          <w:sz w:val="22"/>
-          <w:szCs w:val="22"/>
-        </w:rPr>
-        <w:t>CS</w:t>
+        <w:t>onditioning effect score (i.e., a preference for CS</w:t>
       </w:r>
       <w:r>
         <w:rPr>
@@ -7871,21 +7369,12 @@
         </w:rPr>
         <w:t>pos</w:t>
       </w:r>
-      <w:proofErr w:type="spellEnd"/>
       <w:r>
         <w:rPr>
           <w:sz w:val="22"/>
           <w:szCs w:val="22"/>
         </w:rPr>
-        <w:t xml:space="preserve"> over </w:t>
-      </w:r>
-      <w:proofErr w:type="spellStart"/>
-      <w:r>
-        <w:rPr>
-          <w:sz w:val="22"/>
-          <w:szCs w:val="22"/>
-        </w:rPr>
-        <w:t>CS</w:t>
+        <w:t xml:space="preserve"> over CS</w:t>
       </w:r>
       <w:r>
         <w:rPr>
@@ -7895,7 +7384,6 @@
         </w:rPr>
         <w:t>neg</w:t>
       </w:r>
-      <w:proofErr w:type="spellEnd"/>
       <w:r>
         <w:rPr>
           <w:sz w:val="22"/>
@@ -7993,8 +7481,6 @@
       <w:pPr>
         <w:pStyle w:val="Heading2"/>
       </w:pPr>
-      <w:bookmarkStart w:id="11" w:name="_GoBack"/>
-      <w:bookmarkEnd w:id="11"/>
       <w:r>
         <w:t xml:space="preserve">Preregistered </w:t>
       </w:r>
@@ -8089,7 +7575,6 @@
         </w:rPr>
         <w:t>‘</w:t>
       </w:r>
-      <w:proofErr w:type="spellStart"/>
       <w:r>
         <w:rPr>
           <w:color w:val="000000" w:themeColor="text1"/>
@@ -8097,7 +7582,6 @@
         </w:rPr>
         <w:t>metafor</w:t>
       </w:r>
-      <w:proofErr w:type="spellEnd"/>
       <w:r>
         <w:rPr>
           <w:color w:val="000000" w:themeColor="text1"/>
@@ -8112,19 +7596,11 @@
         </w:rPr>
         <w:t xml:space="preserve"> (</w:t>
       </w:r>
-      <w:proofErr w:type="spellStart"/>
-      <w:r>
-        <w:rPr>
-          <w:color w:val="000000" w:themeColor="text1"/>
-        </w:rPr>
-        <w:t>Viechtbauer</w:t>
-      </w:r>
-      <w:proofErr w:type="spellEnd"/>
-      <w:r>
-        <w:rPr>
-          <w:color w:val="000000" w:themeColor="text1"/>
-        </w:rPr>
-        <w:t xml:space="preserve">, 2010) </w:t>
+      <w:r>
+        <w:rPr>
+          <w:color w:val="000000" w:themeColor="text1"/>
+        </w:rPr>
+        <w:t xml:space="preserve">Viechtbauer, 2010) </w:t>
       </w:r>
       <w:r>
         <w:rPr>
@@ -16607,115 +16083,52 @@
         <w:t>g</w:t>
       </w:r>
       <w:r>
-        <w:t xml:space="preserve">rant BOF16/MET_V/002 to Jan De </w:t>
-      </w:r>
-      <w:proofErr w:type="spellStart"/>
-      <w:r>
-        <w:t>Houwer</w:t>
-      </w:r>
-      <w:proofErr w:type="spellEnd"/>
+        <w:t xml:space="preserve">rant BOF16/MET_V/002 to Jan De Houwer, </w:t>
+      </w:r>
+      <w:r>
+        <w:t xml:space="preserve">Ghent University </w:t>
+      </w:r>
+      <w:r>
+        <w:t>BOF g</w:t>
+      </w:r>
+      <w:r>
+        <w:t xml:space="preserve">rant 01P05517 to Ian Hussey, </w:t>
+      </w:r>
+      <w:r>
+        <w:t>Comunidad de Madrid</w:t>
+      </w:r>
       <w:r>
         <w:t xml:space="preserve">, </w:t>
       </w:r>
       <w:r>
-        <w:t xml:space="preserve">Ghent University </w:t>
-      </w:r>
-      <w:r>
-        <w:t>BOF g</w:t>
-      </w:r>
-      <w:r>
-        <w:t xml:space="preserve">rant 01P05517 to Ian Hussey, </w:t>
-      </w:r>
-      <w:proofErr w:type="spellStart"/>
-      <w:r>
-        <w:t>Comunidad</w:t>
-      </w:r>
-      <w:proofErr w:type="spellEnd"/>
-      <w:r>
-        <w:t xml:space="preserve"> de Madrid</w:t>
+        <w:t xml:space="preserve">Programa de Atracción de Talento Investigador </w:t>
+      </w:r>
+      <w:r>
+        <w:t xml:space="preserve">grants </w:t>
+      </w:r>
+      <w:r>
+        <w:t>PSI2017-85159-P (AEI / FEDER, UE) and 2016-T1/SOC-1395</w:t>
+      </w:r>
+      <w:r>
+        <w:t xml:space="preserve"> to Miguel Va</w:t>
+      </w:r>
+      <w:r>
+        <w:t>dillo</w:t>
       </w:r>
       <w:r>
         <w:t xml:space="preserve">, </w:t>
       </w:r>
-      <w:proofErr w:type="spellStart"/>
-      <w:r>
-        <w:t>Programa</w:t>
-      </w:r>
-      <w:proofErr w:type="spellEnd"/>
-      <w:r>
-        <w:t xml:space="preserve"> de </w:t>
-      </w:r>
-      <w:proofErr w:type="spellStart"/>
-      <w:r>
-        <w:t>Atracción</w:t>
-      </w:r>
-      <w:proofErr w:type="spellEnd"/>
-      <w:r>
-        <w:t xml:space="preserve"> de </w:t>
-      </w:r>
-      <w:proofErr w:type="spellStart"/>
-      <w:r>
-        <w:t>Talento</w:t>
-      </w:r>
-      <w:proofErr w:type="spellEnd"/>
+      <w:r>
+        <w:t>Polish National Science Centre grant UMO-2015/18/E/HS6/00765 to Robert Balas,</w:t>
+      </w:r>
       <w:r>
         <w:t xml:space="preserve"> </w:t>
       </w:r>
-      <w:proofErr w:type="spellStart"/>
-      <w:r>
-        <w:t>Investigador</w:t>
-      </w:r>
-      <w:proofErr w:type="spellEnd"/>
-      <w:r>
-        <w:t xml:space="preserve"> </w:t>
-      </w:r>
-      <w:r>
-        <w:t xml:space="preserve">grants </w:t>
-      </w:r>
-      <w:r>
-        <w:t>PSI2017-85159-P (AEI / FEDER, UE) and 2016-T1/SOC-1395</w:t>
-      </w:r>
-      <w:r>
-        <w:t xml:space="preserve"> to Miguel </w:t>
-      </w:r>
-      <w:proofErr w:type="spellStart"/>
-      <w:r>
-        <w:t>Va</w:t>
-      </w:r>
-      <w:r>
-        <w:t>dillo</w:t>
-      </w:r>
-      <w:proofErr w:type="spellEnd"/>
-      <w:r>
-        <w:t xml:space="preserve">, </w:t>
-      </w:r>
-      <w:r>
-        <w:t xml:space="preserve">Polish National Science Centre grant UMO-2015/18/E/HS6/00765 to Robert </w:t>
-      </w:r>
-      <w:proofErr w:type="spellStart"/>
-      <w:r>
-        <w:t>Balas</w:t>
-      </w:r>
-      <w:proofErr w:type="spellEnd"/>
-      <w:r>
-        <w:t>,</w:t>
-      </w:r>
-      <w:r>
-        <w:t xml:space="preserve"> </w:t>
-      </w:r>
       <w:r>
         <w:t>FRS-FNRS grant T.0061.18 to Olivier Corneille</w:t>
       </w:r>
       <w:r>
-        <w:t xml:space="preserve">, DFG Emmy </w:t>
-      </w:r>
-      <w:proofErr w:type="spellStart"/>
-      <w:r>
-        <w:t>Noether</w:t>
-      </w:r>
-      <w:proofErr w:type="spellEnd"/>
-      <w:r>
-        <w:t xml:space="preserve"> grant HU 1978/4-1</w:t>
+        <w:t>, DFG Emmy Noether grant HU 1978/4-1</w:t>
       </w:r>
       <w:r>
         <w:t xml:space="preserve"> and</w:t>
@@ -16729,13 +16142,8 @@
       </w:r>
       <w:bookmarkEnd w:id="20"/>
       <w:r>
-        <w:t xml:space="preserve"> to Mandy </w:t>
-      </w:r>
-      <w:proofErr w:type="spellStart"/>
-      <w:r>
-        <w:t>Hütter</w:t>
-      </w:r>
-      <w:proofErr w:type="spellEnd"/>
+        <w:t xml:space="preserve"> to Mandy Hütter</w:t>
+      </w:r>
       <w:r>
         <w:t>,</w:t>
       </w:r>
@@ -16747,23 +16155,7 @@
           <w:color w:val="222222"/>
           <w:shd w:val="clear" w:color="auto" w:fill="FFFFFF"/>
         </w:rPr>
-        <w:t>DFG-Emmy-</w:t>
-      </w:r>
-      <w:proofErr w:type="spellStart"/>
-      <w:r>
-        <w:rPr>
-          <w:color w:val="222222"/>
-          <w:shd w:val="clear" w:color="auto" w:fill="FFFFFF"/>
-        </w:rPr>
-        <w:t>Noether</w:t>
-      </w:r>
-      <w:proofErr w:type="spellEnd"/>
-      <w:r>
-        <w:rPr>
-          <w:color w:val="222222"/>
-          <w:shd w:val="clear" w:color="auto" w:fill="FFFFFF"/>
-        </w:rPr>
-        <w:t xml:space="preserve">-Grant GA 1520/2-1 to Anne Gast, </w:t>
+        <w:t xml:space="preserve">DFG-Emmy-Noether-Grant GA 1520/2-1 to Anne Gast, </w:t>
       </w:r>
       <w:r>
         <w:t xml:space="preserve">and </w:t>
@@ -16817,35 +16209,7 @@
         <w:rPr>
           <w:highlight w:val="white"/>
         </w:rPr>
-        <w:t xml:space="preserve">Bar-Anan, Y., De </w:t>
-      </w:r>
-      <w:proofErr w:type="spellStart"/>
-      <w:r>
-        <w:rPr>
-          <w:highlight w:val="white"/>
-        </w:rPr>
-        <w:t>Houwer</w:t>
-      </w:r>
-      <w:proofErr w:type="spellEnd"/>
-      <w:r>
-        <w:rPr>
-          <w:highlight w:val="white"/>
-        </w:rPr>
-        <w:t xml:space="preserve">, J., &amp; </w:t>
-      </w:r>
-      <w:proofErr w:type="spellStart"/>
-      <w:r>
-        <w:rPr>
-          <w:highlight w:val="white"/>
-        </w:rPr>
-        <w:t>Nosek</w:t>
-      </w:r>
-      <w:proofErr w:type="spellEnd"/>
-      <w:r>
-        <w:rPr>
-          <w:highlight w:val="white"/>
-        </w:rPr>
-        <w:t xml:space="preserve">, B. A. (2010). </w:t>
+        <w:t xml:space="preserve">Bar-Anan, Y., De Houwer, J., &amp; Nosek, B. A. (2010). </w:t>
       </w:r>
       <w:r>
         <w:rPr>
@@ -17031,7 +16395,7 @@
         </w:rPr>
         <w:t>. </w:t>
       </w:r>
-      <w:hyperlink r:id="rId30">
+      <w:hyperlink r:id="rId29">
         <w:r>
           <w:rPr>
             <w:highlight w:val="white"/>
@@ -17048,15 +16412,7 @@
         </w:rPr>
       </w:pPr>
       <w:r>
-        <w:t xml:space="preserve">De </w:t>
-      </w:r>
-      <w:proofErr w:type="spellStart"/>
-      <w:r>
-        <w:t>Houwer</w:t>
-      </w:r>
-      <w:proofErr w:type="spellEnd"/>
-      <w:r>
-        <w:t xml:space="preserve">, J. (2018). Propositional models of evaluative conditioning. </w:t>
+        <w:t xml:space="preserve">De Houwer, J. (2018). Propositional models of evaluative conditioning. </w:t>
       </w:r>
       <w:r>
         <w:rPr>
@@ -17085,35 +16441,7 @@
         <w:rPr>
           <w:highlight w:val="white"/>
         </w:rPr>
-        <w:t xml:space="preserve">De </w:t>
-      </w:r>
-      <w:proofErr w:type="spellStart"/>
-      <w:r>
-        <w:rPr>
-          <w:highlight w:val="white"/>
-        </w:rPr>
-        <w:t>Houwer</w:t>
-      </w:r>
-      <w:proofErr w:type="spellEnd"/>
-      <w:r>
-        <w:rPr>
-          <w:highlight w:val="white"/>
-        </w:rPr>
-        <w:t xml:space="preserve">, J., Thomas, S., &amp; </w:t>
-      </w:r>
-      <w:proofErr w:type="spellStart"/>
-      <w:r>
-        <w:rPr>
-          <w:highlight w:val="white"/>
-        </w:rPr>
-        <w:t>Baeyens</w:t>
-      </w:r>
-      <w:proofErr w:type="spellEnd"/>
-      <w:r>
-        <w:rPr>
-          <w:highlight w:val="white"/>
-        </w:rPr>
-        <w:t xml:space="preserve">, F. (2001). Association learning of likes and dislikes: A review of 25 years of research on human evaluative conditioning. </w:t>
+        <w:t xml:space="preserve">De Houwer, J., Thomas, S., &amp; Baeyens, F. (2001). Association learning of likes and dislikes: A review of 25 years of research on human evaluative conditioning. </w:t>
       </w:r>
       <w:r>
         <w:rPr>
@@ -17136,19 +16464,11 @@
       <w:pPr>
         <w:pStyle w:val="references"/>
       </w:pPr>
-      <w:proofErr w:type="spellStart"/>
-      <w:r>
-        <w:rPr>
-          <w:highlight w:val="white"/>
-        </w:rPr>
-        <w:t>Dijksterhuis</w:t>
-      </w:r>
-      <w:proofErr w:type="spellEnd"/>
-      <w:r>
-        <w:rPr>
-          <w:highlight w:val="white"/>
-        </w:rPr>
-        <w:t xml:space="preserve">, A. P. (2004). I like myself but I don't know why: Enhancing implicit self-esteem by subliminal evaluative conditioning. </w:t>
+      <w:r>
+        <w:rPr>
+          <w:highlight w:val="white"/>
+        </w:rPr>
+        <w:t xml:space="preserve">Dijksterhuis, A. P. (2004). I like myself but I don't know why: Enhancing implicit self-esteem by subliminal evaluative conditioning. </w:t>
       </w:r>
       <w:r>
         <w:rPr>
@@ -17178,21 +16498,7 @@
         <w:rPr>
           <w:highlight w:val="white"/>
         </w:rPr>
-        <w:t xml:space="preserve">Gawronski, B., &amp; </w:t>
-      </w:r>
-      <w:proofErr w:type="spellStart"/>
-      <w:r>
-        <w:rPr>
-          <w:highlight w:val="white"/>
-        </w:rPr>
-        <w:t>Bodenhausen</w:t>
-      </w:r>
-      <w:proofErr w:type="spellEnd"/>
-      <w:r>
-        <w:rPr>
-          <w:highlight w:val="white"/>
-        </w:rPr>
-        <w:t xml:space="preserve">, G. V. (2006). Associative and propositional processes in evaluation: An integrative review of implicit and explicit attitude change. </w:t>
+        <w:t xml:space="preserve">Gawronski, B., &amp; Bodenhausen, G. V. (2006). Associative and propositional processes in evaluation: An integrative review of implicit and explicit attitude change. </w:t>
       </w:r>
       <w:r>
         <w:rPr>
@@ -17297,69 +16603,12 @@
       <w:pPr>
         <w:pStyle w:val="references"/>
       </w:pPr>
-      <w:proofErr w:type="spellStart"/>
       <w:r>
         <w:rPr>
           <w:highlight w:val="white"/>
           <w:lang w:val="nl-BE"/>
         </w:rPr>
-        <w:t>Hofmann</w:t>
-      </w:r>
-      <w:proofErr w:type="spellEnd"/>
-      <w:r>
-        <w:rPr>
-          <w:highlight w:val="white"/>
-          <w:lang w:val="nl-BE"/>
-        </w:rPr>
-        <w:t xml:space="preserve">, W., De Houwer, J., </w:t>
-      </w:r>
-      <w:proofErr w:type="spellStart"/>
-      <w:r>
-        <w:rPr>
-          <w:highlight w:val="white"/>
-          <w:lang w:val="nl-BE"/>
-        </w:rPr>
-        <w:t>Perugini</w:t>
-      </w:r>
-      <w:proofErr w:type="spellEnd"/>
-      <w:r>
-        <w:rPr>
-          <w:highlight w:val="white"/>
-          <w:lang w:val="nl-BE"/>
-        </w:rPr>
-        <w:t xml:space="preserve">, M., </w:t>
-      </w:r>
-      <w:proofErr w:type="spellStart"/>
-      <w:r>
-        <w:rPr>
-          <w:highlight w:val="white"/>
-          <w:lang w:val="nl-BE"/>
-        </w:rPr>
-        <w:t>Baeyens</w:t>
-      </w:r>
-      <w:proofErr w:type="spellEnd"/>
-      <w:r>
-        <w:rPr>
-          <w:highlight w:val="white"/>
-          <w:lang w:val="nl-BE"/>
-        </w:rPr>
-        <w:t xml:space="preserve">, F., &amp; </w:t>
-      </w:r>
-      <w:proofErr w:type="spellStart"/>
-      <w:r>
-        <w:rPr>
-          <w:highlight w:val="white"/>
-          <w:lang w:val="nl-BE"/>
-        </w:rPr>
-        <w:t>Crombez</w:t>
-      </w:r>
-      <w:proofErr w:type="spellEnd"/>
-      <w:r>
-        <w:rPr>
-          <w:highlight w:val="white"/>
-          <w:lang w:val="nl-BE"/>
-        </w:rPr>
-        <w:t xml:space="preserve">, G. (2010). </w:t>
+        <w:t xml:space="preserve">Hofmann, W., De Houwer, J., Perugini, M., Baeyens, F., &amp; Crombez, G. (2010). </w:t>
       </w:r>
       <w:r>
         <w:rPr>
@@ -17391,47 +16640,11 @@
       <w:pPr>
         <w:pStyle w:val="references"/>
       </w:pPr>
-      <w:proofErr w:type="spellStart"/>
-      <w:r>
-        <w:rPr>
-          <w:highlight w:val="white"/>
-        </w:rPr>
-        <w:t>Houben</w:t>
-      </w:r>
-      <w:proofErr w:type="spellEnd"/>
-      <w:r>
-        <w:rPr>
-          <w:highlight w:val="white"/>
-        </w:rPr>
-        <w:t xml:space="preserve">, K., </w:t>
-      </w:r>
-      <w:proofErr w:type="spellStart"/>
-      <w:r>
-        <w:rPr>
-          <w:highlight w:val="white"/>
-        </w:rPr>
-        <w:t>Schoenmakers</w:t>
-      </w:r>
-      <w:proofErr w:type="spellEnd"/>
-      <w:r>
-        <w:rPr>
-          <w:highlight w:val="white"/>
-        </w:rPr>
-        <w:t xml:space="preserve">, T. M., &amp; </w:t>
-      </w:r>
-      <w:proofErr w:type="spellStart"/>
-      <w:r>
-        <w:rPr>
-          <w:highlight w:val="white"/>
-        </w:rPr>
-        <w:t>Wiers</w:t>
-      </w:r>
-      <w:proofErr w:type="spellEnd"/>
-      <w:r>
-        <w:rPr>
-          <w:highlight w:val="white"/>
-        </w:rPr>
-        <w:t xml:space="preserve">, R. W. (2010). I didn't feel like drinking but I don't know why: The effects of evaluative conditioning on alcohol-related attitudes, craving and behavior. </w:t>
+      <w:r>
+        <w:rPr>
+          <w:highlight w:val="white"/>
+        </w:rPr>
+        <w:t xml:space="preserve">Houben, K., Schoenmakers, T. M., &amp; Wiers, R. W. (2010). I didn't feel like drinking but I don't know why: The effects of evaluative conditioning on alcohol-related attitudes, craving and behavior. </w:t>
       </w:r>
       <w:r>
         <w:rPr>
@@ -17492,7 +16705,7 @@
         </w:rPr>
         <w:t xml:space="preserve">Preprint. </w:t>
       </w:r>
-      <w:hyperlink r:id="rId31" w:history="1">
+      <w:hyperlink r:id="rId30" w:history="1">
         <w:r>
           <w:rPr>
             <w:rStyle w:val="Hyperlink"/>
@@ -17740,41 +16953,13 @@
         </w:rPr>
         <w:t xml:space="preserve">March, D. S., Olson, M. A., &amp; Fazio, R. H. (2018). The implicit misattribution model of evaluative conditioning. </w:t>
       </w:r>
-      <w:proofErr w:type="spellStart"/>
       <w:r>
         <w:rPr>
           <w:i/>
           <w:highlight w:val="white"/>
           <w:lang w:val="nl-BE"/>
         </w:rPr>
-        <w:t>Social</w:t>
-      </w:r>
-      <w:proofErr w:type="spellEnd"/>
-      <w:r>
-        <w:rPr>
-          <w:i/>
-          <w:highlight w:val="white"/>
-          <w:lang w:val="nl-BE"/>
-        </w:rPr>
-        <w:t xml:space="preserve"> </w:t>
-      </w:r>
-      <w:proofErr w:type="spellStart"/>
-      <w:r>
-        <w:rPr>
-          <w:i/>
-          <w:highlight w:val="white"/>
-          <w:lang w:val="nl-BE"/>
-        </w:rPr>
-        <w:t>Psychological</w:t>
-      </w:r>
-      <w:proofErr w:type="spellEnd"/>
-      <w:r>
-        <w:rPr>
-          <w:i/>
-          <w:highlight w:val="white"/>
-          <w:lang w:val="nl-BE"/>
-        </w:rPr>
-        <w:t xml:space="preserve"> Bulletin, 13</w:t>
+        <w:t>Social Psychological Bulletin, 13</w:t>
       </w:r>
       <w:r>
         <w:rPr>
@@ -17794,19 +16979,11 @@
       <w:pPr>
         <w:pStyle w:val="references"/>
       </w:pPr>
-      <w:proofErr w:type="spellStart"/>
       <w:r>
         <w:rPr>
           <w:lang w:val="nl-BE"/>
         </w:rPr>
-        <w:t>Merckelbach</w:t>
-      </w:r>
-      <w:proofErr w:type="spellEnd"/>
-      <w:r>
-        <w:rPr>
-          <w:lang w:val="nl-BE"/>
-        </w:rPr>
-        <w:t xml:space="preserve">, H., de Jong, P. J., Arntz, A., &amp; Schouten, E. (1993). </w:t>
+        <w:t xml:space="preserve">Merckelbach, H., de Jong, P. J., Arntz, A., &amp; Schouten, E. (1993). </w:t>
       </w:r>
       <w:r>
         <w:t xml:space="preserve">The role of evaluative learning and disgust sensitivity in the etiology and treatment of spider phobia. </w:t>
@@ -17815,21 +16992,7 @@
         <w:rPr>
           <w:i/>
         </w:rPr>
-        <w:t xml:space="preserve">Advances in </w:t>
-      </w:r>
-      <w:proofErr w:type="spellStart"/>
-      <w:r>
-        <w:rPr>
-          <w:i/>
-        </w:rPr>
-        <w:t>Behaviour</w:t>
-      </w:r>
-      <w:proofErr w:type="spellEnd"/>
-      <w:r>
-        <w:rPr>
-          <w:i/>
-        </w:rPr>
-        <w:t xml:space="preserve"> Research and Therapy, 15</w:t>
+        <w:t>Advances in Behaviour Research and Therapy, 15</w:t>
       </w:r>
       <w:r>
         <w:t xml:space="preserve">(4), 243–255. </w:t>
@@ -17926,21 +17089,7 @@
         <w:rPr>
           <w:highlight w:val="white"/>
         </w:rPr>
-        <w:t xml:space="preserve">Peirce, J. W. (2007). </w:t>
-      </w:r>
-      <w:proofErr w:type="spellStart"/>
-      <w:r>
-        <w:rPr>
-          <w:highlight w:val="white"/>
-        </w:rPr>
-        <w:t>PsychoPy</w:t>
-      </w:r>
-      <w:proofErr w:type="spellEnd"/>
-      <w:r>
-        <w:rPr>
-          <w:highlight w:val="white"/>
-        </w:rPr>
-        <w:t>—psychophysics software in Python. </w:t>
+        <w:t>Peirce, J. W. (2007). PsychoPy—psychophysics software in Python. </w:t>
       </w:r>
       <w:r>
         <w:rPr>
@@ -18064,21 +17213,12 @@
           <w:rtl/>
         </w:rPr>
       </w:pPr>
-      <w:proofErr w:type="spellStart"/>
       <w:r>
         <w:rPr>
           <w:highlight w:val="white"/>
           <w:lang w:val="de-DE"/>
         </w:rPr>
-        <w:t>Schienle</w:t>
-      </w:r>
-      <w:proofErr w:type="spellEnd"/>
-      <w:r>
-        <w:rPr>
-          <w:highlight w:val="white"/>
-          <w:lang w:val="de-DE"/>
-        </w:rPr>
-        <w:t xml:space="preserve">, A., Stark, R., &amp; Vaitl, D. (2001). </w:t>
+        <w:t xml:space="preserve">Schienle, A., Stark, R., &amp; Vaitl, D. (2001). </w:t>
       </w:r>
       <w:r>
         <w:rPr>
@@ -18114,49 +17254,7 @@
         <w:rPr>
           <w:highlight w:val="white"/>
         </w:rPr>
-        <w:t xml:space="preserve">Shaw, J. A., Forman, E. M., </w:t>
-      </w:r>
-      <w:proofErr w:type="spellStart"/>
-      <w:r>
-        <w:rPr>
-          <w:highlight w:val="white"/>
-        </w:rPr>
-        <w:t>Espel</w:t>
-      </w:r>
-      <w:proofErr w:type="spellEnd"/>
-      <w:r>
-        <w:rPr>
-          <w:highlight w:val="white"/>
-        </w:rPr>
-        <w:t xml:space="preserve">, H. M., </w:t>
-      </w:r>
-      <w:proofErr w:type="spellStart"/>
-      <w:r>
-        <w:rPr>
-          <w:highlight w:val="white"/>
-        </w:rPr>
-        <w:t>Butryn</w:t>
-      </w:r>
-      <w:proofErr w:type="spellEnd"/>
-      <w:r>
-        <w:rPr>
-          <w:highlight w:val="white"/>
-        </w:rPr>
-        <w:t xml:space="preserve">, M. L., Herbert, J. D., Lowe, M. R., &amp; </w:t>
-      </w:r>
-      <w:proofErr w:type="spellStart"/>
-      <w:r>
-        <w:rPr>
-          <w:highlight w:val="white"/>
-        </w:rPr>
-        <w:t>Nederkoorn</w:t>
-      </w:r>
-      <w:proofErr w:type="spellEnd"/>
-      <w:r>
-        <w:rPr>
-          <w:highlight w:val="white"/>
-        </w:rPr>
-        <w:t xml:space="preserve">, C. (2016). Can evaluative conditioning decrease soft drink consumption? </w:t>
+        <w:t xml:space="preserve">Shaw, J. A., Forman, E. M., Espel, H. M., Butryn, M. L., Herbert, J. D., Lowe, M. R., &amp; Nederkoorn, C. (2016). Can evaluative conditioning decrease soft drink consumption? </w:t>
       </w:r>
       <w:r>
         <w:rPr>
@@ -18220,15 +17318,7 @@
         <w:pStyle w:val="references"/>
       </w:pPr>
       <w:r>
-        <w:t xml:space="preserve">Stahl, C., &amp; </w:t>
-      </w:r>
-      <w:proofErr w:type="spellStart"/>
-      <w:r>
-        <w:t>Heycke</w:t>
-      </w:r>
-      <w:proofErr w:type="spellEnd"/>
-      <w:r>
-        <w:t xml:space="preserve">, T. (2016). Evaluative Conditioning with Simultaneous and Sequential Pairings Under Incidental and Intentional Learning Conditions. </w:t>
+        <w:t xml:space="preserve">Stahl, C., &amp; Heycke, T. (2016). Evaluative Conditioning with Simultaneous and Sequential Pairings Under Incidental and Intentional Learning Conditions. </w:t>
       </w:r>
       <w:r>
         <w:rPr>
@@ -18251,15 +17341,7 @@
         <w:pStyle w:val="references"/>
       </w:pPr>
       <w:r>
-        <w:t xml:space="preserve">Stahl, C., </w:t>
-      </w:r>
-      <w:proofErr w:type="spellStart"/>
-      <w:r>
-        <w:t>Unkelbach</w:t>
-      </w:r>
-      <w:proofErr w:type="spellEnd"/>
-      <w:r>
-        <w:t xml:space="preserve">, C., &amp; Corneille, O. (2009). On the respective contributions of awareness of unconditioned stimulus valence and unconditioned stimulus identity in attitude formation through evaluative conditioning. </w:t>
+        <w:t xml:space="preserve">Stahl, C., Unkelbach, C., &amp; Corneille, O. (2009). On the respective contributions of awareness of unconditioned stimulus valence and unconditioned stimulus identity in attitude formation through evaluative conditioning. </w:t>
       </w:r>
       <w:r>
         <w:rPr>
@@ -18282,49 +17364,7 @@
         <w:rPr>
           <w:highlight w:val="white"/>
         </w:rPr>
-        <w:t xml:space="preserve">Sterne, J. A., Sutton, A. J., Ioannidis, J. P., </w:t>
-      </w:r>
-      <w:proofErr w:type="spellStart"/>
-      <w:r>
-        <w:rPr>
-          <w:highlight w:val="white"/>
-        </w:rPr>
-        <w:t>Terrin</w:t>
-      </w:r>
-      <w:proofErr w:type="spellEnd"/>
-      <w:r>
-        <w:rPr>
-          <w:highlight w:val="white"/>
-        </w:rPr>
-        <w:t xml:space="preserve">, N., Jones, D. R., Lau, J., ... &amp; </w:t>
-      </w:r>
-      <w:proofErr w:type="spellStart"/>
-      <w:r>
-        <w:rPr>
-          <w:highlight w:val="white"/>
-        </w:rPr>
-        <w:t>Tetzlaff</w:t>
-      </w:r>
-      <w:proofErr w:type="spellEnd"/>
-      <w:r>
-        <w:rPr>
-          <w:highlight w:val="white"/>
-        </w:rPr>
-        <w:t xml:space="preserve">, J. (2011). Recommendations for examining and interpreting funnel plot asymmetry in meta-analyses of </w:t>
-      </w:r>
-      <w:proofErr w:type="spellStart"/>
-      <w:r>
-        <w:rPr>
-          <w:highlight w:val="white"/>
-        </w:rPr>
-        <w:t>randomised</w:t>
-      </w:r>
-      <w:proofErr w:type="spellEnd"/>
-      <w:r>
-        <w:rPr>
-          <w:highlight w:val="white"/>
-        </w:rPr>
-        <w:t xml:space="preserve"> controlled trials. </w:t>
+        <w:t xml:space="preserve">Sterne, J. A., Sutton, A. J., Ioannidis, J. P., Terrin, N., Jones, D. R., Lau, J., ... &amp; Tetzlaff, J. (2011). Recommendations for examining and interpreting funnel plot asymmetry in meta-analyses of randomised controlled trials. </w:t>
       </w:r>
       <w:r>
         <w:rPr>
@@ -18360,35 +17400,18 @@
       <w:pPr>
         <w:pStyle w:val="references"/>
       </w:pPr>
-      <w:proofErr w:type="spellStart"/>
-      <w:r>
-        <w:rPr>
-          <w:highlight w:val="white"/>
-        </w:rPr>
-        <w:t>Vevea</w:t>
-      </w:r>
-      <w:proofErr w:type="spellEnd"/>
-      <w:r>
-        <w:rPr>
-          <w:highlight w:val="white"/>
-        </w:rPr>
-        <w:t xml:space="preserve">, J. L., &amp; Hedges, L. V. (1995). A general linear model for estimating effect size in the presence of publication bias. </w:t>
-      </w:r>
-      <w:proofErr w:type="spellStart"/>
+      <w:r>
+        <w:rPr>
+          <w:highlight w:val="white"/>
+        </w:rPr>
+        <w:t xml:space="preserve">Vevea, J. L., &amp; Hedges, L. V. (1995). A general linear model for estimating effect size in the presence of publication bias. </w:t>
+      </w:r>
       <w:r>
         <w:rPr>
           <w:i/>
           <w:highlight w:val="white"/>
         </w:rPr>
-        <w:t>Psychometrika</w:t>
-      </w:r>
-      <w:proofErr w:type="spellEnd"/>
-      <w:r>
-        <w:rPr>
-          <w:i/>
-          <w:highlight w:val="white"/>
-        </w:rPr>
-        <w:t>, 60</w:t>
+        <w:t>Psychometrika, 60</w:t>
       </w:r>
       <w:r>
         <w:rPr>
@@ -18407,21 +17430,8 @@
       <w:pPr>
         <w:pStyle w:val="references"/>
       </w:pPr>
-      <w:proofErr w:type="spellStart"/>
-      <w:r>
-        <w:t>Viechtbauer</w:t>
-      </w:r>
-      <w:proofErr w:type="spellEnd"/>
-      <w:r>
-        <w:t xml:space="preserve">, W. (2010). Conducting meta-analyses in R with the </w:t>
-      </w:r>
-      <w:proofErr w:type="spellStart"/>
-      <w:r>
-        <w:t>metafor</w:t>
-      </w:r>
-      <w:proofErr w:type="spellEnd"/>
-      <w:r>
-        <w:t xml:space="preserve"> package. </w:t>
+      <w:r>
+        <w:t xml:space="preserve">Viechtbauer, W. (2010). Conducting meta-analyses in R with the metafor package. </w:t>
       </w:r>
       <w:r>
         <w:rPr>
@@ -18443,35 +17453,7 @@
           <w:highlight w:val="white"/>
         </w:rPr>
         <w:lastRenderedPageBreak/>
-        <w:t xml:space="preserve">Walther, E., </w:t>
-      </w:r>
-      <w:proofErr w:type="spellStart"/>
-      <w:r>
-        <w:rPr>
-          <w:highlight w:val="white"/>
-        </w:rPr>
-        <w:t>Nagengast</w:t>
-      </w:r>
-      <w:proofErr w:type="spellEnd"/>
-      <w:r>
-        <w:rPr>
-          <w:highlight w:val="white"/>
-        </w:rPr>
-        <w:t xml:space="preserve">, B., &amp; </w:t>
-      </w:r>
-      <w:proofErr w:type="spellStart"/>
-      <w:r>
-        <w:rPr>
-          <w:highlight w:val="white"/>
-        </w:rPr>
-        <w:t>Trasselli</w:t>
-      </w:r>
-      <w:proofErr w:type="spellEnd"/>
-      <w:r>
-        <w:rPr>
-          <w:highlight w:val="white"/>
-        </w:rPr>
-        <w:t xml:space="preserve">, C. (2005). Evaluative conditioning in social psychology: Facts and speculations. </w:t>
+        <w:t xml:space="preserve">Walther, E., Nagengast, B., &amp; Trasselli, C. (2005). Evaluative conditioning in social psychology: Facts and speculations. </w:t>
       </w:r>
       <w:r>
         <w:rPr>
@@ -18494,7 +17476,7 @@
       </w:r>
     </w:p>
     <w:sectPr>
-      <w:headerReference w:type="default" r:id="rId32"/>
+      <w:headerReference w:type="default" r:id="rId31"/>
       <w:pgSz w:w="11909" w:h="16834"/>
       <w:pgMar w:top="1440" w:right="1440" w:bottom="1440" w:left="1440" w:header="533" w:footer="720" w:gutter="0"/>
       <w:pgNumType w:start="1"/>
@@ -18656,14 +17638,7 @@
         <w:rPr>
           <w:sz w:val="20"/>
         </w:rPr>
-        <w:t xml:space="preserve"> targets/fillers appeared with </w:t>
-      </w:r>
-      <w:proofErr w:type="spellStart"/>
-      <w:r>
-        <w:rPr>
-          <w:sz w:val="20"/>
-        </w:rPr>
-        <w:t>CS</w:t>
+        <w:t xml:space="preserve"> targets/fillers appeared with CS</w:t>
       </w:r>
       <w:r>
         <w:rPr>
@@ -18672,19 +17647,11 @@
         </w:rPr>
         <w:t>pos</w:t>
       </w:r>
-      <w:proofErr w:type="spellEnd"/>
       <w:r>
         <w:rPr>
           <w:sz w:val="20"/>
         </w:rPr>
-        <w:t xml:space="preserve"> and </w:t>
-      </w:r>
-      <w:proofErr w:type="spellStart"/>
-      <w:r>
-        <w:rPr>
-          <w:sz w:val="20"/>
-        </w:rPr>
-        <w:t>CS</w:t>
+        <w:t xml:space="preserve"> and CS</w:t>
       </w:r>
       <w:r>
         <w:rPr>
@@ -18693,7 +17660,6 @@
         </w:rPr>
         <w:t>neg</w:t>
       </w:r>
-      <w:proofErr w:type="spellEnd"/>
       <w:r>
         <w:rPr>
           <w:sz w:val="20"/>
@@ -18859,19 +17825,8 @@
             <w:sz w:val="20"/>
             <w:szCs w:val="20"/>
           </w:rPr>
-          <w:t>osf.io/</w:t>
+          <w:t>osf.io/qtcsw</w:t>
         </w:r>
-        <w:proofErr w:type="spellStart"/>
-        <w:r>
-          <w:rPr>
-            <w:rStyle w:val="Hyperlink"/>
-            <w:color w:val="auto"/>
-            <w:sz w:val="20"/>
-            <w:szCs w:val="20"/>
-          </w:rPr>
-          <w:t>qtcsw</w:t>
-        </w:r>
-        <w:proofErr w:type="spellEnd"/>
       </w:hyperlink>
       <w:r>
         <w:rPr>
@@ -21293,7 +20248,7 @@
 </file>
 
 <file path=customXml/itemProps1.xml><?xml version="1.0" encoding="utf-8"?>
-<ds:datastoreItem xmlns:ds="http://schemas.openxmlformats.org/officeDocument/2006/customXml" ds:itemID="{7E13AE75-24B0-4106-8487-DF9B82C5EE44}">
+<ds:datastoreItem xmlns:ds="http://schemas.openxmlformats.org/officeDocument/2006/customXml" ds:itemID="{2BE7D43C-937A-A94C-B1D1-AA0844292152}">
   <ds:schemaRefs>
     <ds:schemaRef ds:uri="http://schemas.openxmlformats.org/officeDocument/2006/bibliography"/>
   </ds:schemaRefs>

</xml_diff>

<commit_message>
Update after Sean's revisions
</commit_message>
<xml_diff>
--- a/manuscript/Stage 2 accepted/manuscript.docx
+++ b/manuscript/Stage 2 accepted/manuscript.docx
@@ -9,6 +9,8 @@
           <w:color w:val="000000" w:themeColor="text1"/>
         </w:rPr>
       </w:pPr>
+      <w:bookmarkStart w:id="0" w:name="_GoBack"/>
+      <w:bookmarkEnd w:id="0"/>
       <w:r>
         <w:t xml:space="preserve">Running Head: </w:t>
       </w:r>
@@ -302,8 +304,8 @@
         </w:rPr>
         <w:t xml:space="preserve">, </w:t>
       </w:r>
-      <w:bookmarkStart w:id="0" w:name="bookmark=id.gjdgxs" w:colFirst="0" w:colLast="0"/>
-      <w:bookmarkEnd w:id="0"/>
+      <w:bookmarkStart w:id="1" w:name="bookmark=id.gjdgxs" w:colFirst="0" w:colLast="0"/>
+      <w:bookmarkEnd w:id="1"/>
       <w:r>
         <w:rPr>
           <w:color w:val="000000" w:themeColor="text1"/>
@@ -608,8 +610,8 @@
         </w:rPr>
         <w:t xml:space="preserve">, </w:t>
       </w:r>
-      <w:bookmarkStart w:id="1" w:name="bookmark=id.30j0zll" w:colFirst="0" w:colLast="0"/>
-      <w:bookmarkEnd w:id="1"/>
+      <w:bookmarkStart w:id="2" w:name="bookmark=id.30j0zll" w:colFirst="0" w:colLast="0"/>
+      <w:bookmarkEnd w:id="2"/>
       <w:proofErr w:type="spellStart"/>
       <w:r>
         <w:rPr>
@@ -1123,7 +1125,7 @@
         </w:rPr>
         <w:t xml:space="preserve">he </w:t>
       </w:r>
-      <w:bookmarkStart w:id="2" w:name="_Hlk34651258"/>
+      <w:bookmarkStart w:id="3" w:name="_Hlk34651258"/>
       <w:r>
         <w:rPr>
           <w:color w:val="000000" w:themeColor="text1"/>
@@ -1142,7 +1144,7 @@
         </w:rPr>
         <w:t xml:space="preserve">task </w:t>
       </w:r>
-      <w:bookmarkEnd w:id="2"/>
+      <w:bookmarkEnd w:id="3"/>
       <w:r>
         <w:rPr>
           <w:color w:val="000000" w:themeColor="text1"/>
@@ -1270,7 +1272,7 @@
         </w:rPr>
         <w:t>1478</w:t>
       </w:r>
-      <w:ins w:id="3" w:author="Tal Moran Yorovich" w:date="2020-08-05T09:13:00Z">
+      <w:ins w:id="4" w:author="Tal Moran Yorovich" w:date="2020-08-05T09:13:00Z">
         <w:r>
           <w:rPr>
             <w:color w:val="000000" w:themeColor="text1"/>
@@ -1534,7 +1536,7 @@
     <w:p>
       <w:pPr>
         <w:rPr>
-          <w:ins w:id="4" w:author="Tal Moran Yorovich" w:date="2020-08-05T09:34:00Z"/>
+          <w:ins w:id="5" w:author="Tal Moran Yorovich" w:date="2020-08-05T09:34:00Z"/>
           <w:color w:val="000000" w:themeColor="text1"/>
         </w:rPr>
       </w:pPr>
@@ -1567,7 +1569,7 @@
     <w:p>
       <w:pPr>
         <w:rPr>
-          <w:ins w:id="5" w:author="Tal Moran Yorovich" w:date="2020-08-05T09:34:00Z"/>
+          <w:ins w:id="6" w:author="Tal Moran Yorovich" w:date="2020-08-05T09:34:00Z"/>
           <w:color w:val="000000" w:themeColor="text1"/>
         </w:rPr>
       </w:pPr>
@@ -1575,7 +1577,7 @@
     <w:p>
       <w:pPr>
         <w:rPr>
-          <w:ins w:id="6" w:author="Tal Moran Yorovich" w:date="2020-08-05T09:34:00Z"/>
+          <w:ins w:id="7" w:author="Tal Moran Yorovich" w:date="2020-08-05T09:34:00Z"/>
           <w:color w:val="000000" w:themeColor="text1"/>
         </w:rPr>
       </w:pPr>
@@ -1583,7 +1585,7 @@
     <w:p>
       <w:pPr>
         <w:rPr>
-          <w:ins w:id="7" w:author="Tal Moran Yorovich" w:date="2020-08-05T09:34:00Z"/>
+          <w:ins w:id="8" w:author="Tal Moran Yorovich" w:date="2020-08-05T09:34:00Z"/>
           <w:color w:val="000000" w:themeColor="text1"/>
         </w:rPr>
       </w:pPr>
@@ -1591,7 +1593,7 @@
     <w:p>
       <w:pPr>
         <w:rPr>
-          <w:ins w:id="8" w:author="Tal Moran Yorovich" w:date="2020-08-05T09:34:00Z"/>
+          <w:ins w:id="9" w:author="Tal Moran Yorovich" w:date="2020-08-05T09:34:00Z"/>
           <w:color w:val="000000" w:themeColor="text1"/>
         </w:rPr>
       </w:pPr>
@@ -1599,7 +1601,7 @@
     <w:p>
       <w:pPr>
         <w:rPr>
-          <w:ins w:id="9" w:author="Tal Moran Yorovich" w:date="2020-08-05T09:34:00Z"/>
+          <w:ins w:id="10" w:author="Tal Moran Yorovich" w:date="2020-08-05T09:34:00Z"/>
           <w:color w:val="000000" w:themeColor="text1"/>
         </w:rPr>
       </w:pPr>
@@ -1607,7 +1609,7 @@
     <w:p>
       <w:pPr>
         <w:rPr>
-          <w:ins w:id="10" w:author="Tal Moran Yorovich" w:date="2020-08-05T09:34:00Z"/>
+          <w:ins w:id="11" w:author="Tal Moran Yorovich" w:date="2020-08-05T09:34:00Z"/>
           <w:color w:val="000000" w:themeColor="text1"/>
         </w:rPr>
       </w:pPr>
@@ -1615,7 +1617,7 @@
     <w:p>
       <w:pPr>
         <w:rPr>
-          <w:ins w:id="11" w:author="Tal Moran Yorovich" w:date="2020-08-05T09:34:00Z"/>
+          <w:ins w:id="12" w:author="Tal Moran Yorovich" w:date="2020-08-05T09:34:00Z"/>
           <w:color w:val="000000" w:themeColor="text1"/>
         </w:rPr>
       </w:pPr>
@@ -1623,7 +1625,7 @@
     <w:p>
       <w:pPr>
         <w:rPr>
-          <w:ins w:id="12" w:author="Tal Moran Yorovich" w:date="2020-08-05T09:34:00Z"/>
+          <w:ins w:id="13" w:author="Tal Moran Yorovich" w:date="2020-08-05T09:34:00Z"/>
           <w:color w:val="000000" w:themeColor="text1"/>
         </w:rPr>
       </w:pPr>
@@ -1631,7 +1633,7 @@
     <w:p>
       <w:pPr>
         <w:rPr>
-          <w:ins w:id="13" w:author="Tal Moran Yorovich" w:date="2020-08-05T09:34:00Z"/>
+          <w:ins w:id="14" w:author="Tal Moran Yorovich" w:date="2020-08-05T09:34:00Z"/>
           <w:color w:val="000000" w:themeColor="text1"/>
         </w:rPr>
       </w:pPr>
@@ -1639,7 +1641,7 @@
     <w:p>
       <w:pPr>
         <w:rPr>
-          <w:ins w:id="14" w:author="Tal Moran Yorovich" w:date="2020-08-05T09:34:00Z"/>
+          <w:ins w:id="15" w:author="Tal Moran Yorovich" w:date="2020-08-05T09:34:00Z"/>
           <w:color w:val="000000" w:themeColor="text1"/>
         </w:rPr>
       </w:pPr>
@@ -1648,13 +1650,13 @@
       <w:pPr>
         <w:ind w:firstLine="0"/>
         <w:rPr>
-          <w:ins w:id="15" w:author="Tal Moran Yorovich" w:date="2020-08-05T09:34:00Z"/>
+          <w:ins w:id="16" w:author="Tal Moran Yorovich" w:date="2020-08-05T09:34:00Z"/>
           <w:b/>
           <w:bCs/>
           <w:color w:val="000000" w:themeColor="text1"/>
         </w:rPr>
       </w:pPr>
-      <w:ins w:id="16" w:author="Tal Moran Yorovich" w:date="2020-08-05T09:34:00Z">
+      <w:ins w:id="17" w:author="Tal Moran Yorovich" w:date="2020-08-05T09:34:00Z">
         <w:r>
           <w:rPr>
             <w:b/>
@@ -1673,7 +1675,7 @@
           <w:color w:val="000000" w:themeColor="text1"/>
         </w:rPr>
       </w:pPr>
-      <w:ins w:id="17" w:author="Tal Moran Yorovich" w:date="2020-08-05T09:34:00Z">
+      <w:ins w:id="18" w:author="Tal Moran Yorovich" w:date="2020-08-05T09:34:00Z">
         <w:r>
           <w:rPr>
             <w:color w:val="000000"/>
@@ -1681,7 +1683,7 @@
           </w:rPr>
           <w:t>Examining the replicability </w:t>
         </w:r>
-        <w:bookmarkStart w:id="18" w:name="m_8755018319151724630_m_6877376266641154"/>
+        <w:bookmarkStart w:id="19" w:name="m_8755018319151724630_m_6877376266641154"/>
         <w:r>
           <w:rPr>
             <w:color w:val="222222"/>
@@ -1689,22 +1691,119 @@
           </w:rPr>
           <w:t>of an EC effect in the context of the surveillance-task</w:t>
         </w:r>
-        <w:bookmarkEnd w:id="18"/>
-        <w:r>
-          <w:rPr>
-            <w:color w:val="000000"/>
-            <w:shd w:val="clear" w:color="auto" w:fill="FFFFFF"/>
-          </w:rPr>
-          <w:t xml:space="preserve"> is important for two reasons. First, it provides a high-powered test of an effect (and by implication procedure) that has sparked a long-standing theoretical debate about the possibility of attitude formation in the absence of awareness. This claim has proven highly divisive and yet continues to stimulate theory and claims about attitudes and automaticity. Our findings suggest that researchers need to be extremely cautious when making such claims based on the effects produced by this task. Second, although debate continues to rage about the validity </w:t>
-        </w:r>
-        <w:bookmarkStart w:id="19" w:name="_GoBack"/>
         <w:bookmarkEnd w:id="19"/>
         <w:r>
           <w:rPr>
             <w:color w:val="000000"/>
             <w:shd w:val="clear" w:color="auto" w:fill="FFFFFF"/>
           </w:rPr>
-          <w:t>and reliability of surveillance task effect in the experimental arena, applied researchers continue to use the task as an intervention for altering problematic attitudes and behaviors. Our high-powered replication encourages applied psychologists to reexamine if this incidental learning task is really an effective means of achieving attitude and behavioral change.</w:t>
+          <w:t xml:space="preserve"> is important for two reasons. First, it provides a high-powered test of an effect (and by implication procedure) that has sparked a long-standing theoretical debate about the possibility of attitude formation in the absence of awareness. This claim has proven highly divisive and yet continues to stimulate theory and claims about attitudes and automaticity. Our findings suggest that researchers need to be extremely cautious when making such claims based on the effects produced by this task. Second, although debate continues to rage about the validity and reliability of </w:t>
+        </w:r>
+      </w:ins>
+      <w:ins w:id="20" w:author="sean hughes" w:date="2020-08-05T10:08:00Z">
+        <w:r>
+          <w:rPr>
+            <w:color w:val="000000"/>
+            <w:shd w:val="clear" w:color="auto" w:fill="FFFFFF"/>
+          </w:rPr>
+          <w:t xml:space="preserve">the </w:t>
+        </w:r>
+      </w:ins>
+      <w:ins w:id="21" w:author="Tal Moran Yorovich" w:date="2020-08-05T09:34:00Z">
+        <w:r>
+          <w:rPr>
+            <w:color w:val="000000"/>
+            <w:shd w:val="clear" w:color="auto" w:fill="FFFFFF"/>
+          </w:rPr>
+          <w:t xml:space="preserve">surveillance task effect in the experimental arena, applied researchers continue to use the task as an intervention for altering problematic attitudes and behaviors. Our high-powered replication encourages </w:t>
+        </w:r>
+        <w:del w:id="22" w:author="sean hughes" w:date="2020-08-05T10:09:00Z">
+          <w:r>
+            <w:rPr>
+              <w:color w:val="000000"/>
+              <w:shd w:val="clear" w:color="auto" w:fill="FFFFFF"/>
+            </w:rPr>
+            <w:delText xml:space="preserve">applied psychologists </w:delText>
+          </w:r>
+        </w:del>
+      </w:ins>
+      <w:ins w:id="23" w:author="sean hughes" w:date="2020-08-05T10:09:00Z">
+        <w:r>
+          <w:rPr>
+            <w:color w:val="000000"/>
+            <w:shd w:val="clear" w:color="auto" w:fill="FFFFFF"/>
+          </w:rPr>
+          <w:t xml:space="preserve">such researchers </w:t>
+        </w:r>
+      </w:ins>
+      <w:ins w:id="24" w:author="Tal Moran Yorovich" w:date="2020-08-05T09:34:00Z">
+        <w:r>
+          <w:rPr>
+            <w:color w:val="000000"/>
+            <w:shd w:val="clear" w:color="auto" w:fill="FFFFFF"/>
+          </w:rPr>
+          <w:t xml:space="preserve">to reexamine </w:t>
+        </w:r>
+        <w:del w:id="25" w:author="sean hughes" w:date="2020-08-05T10:09:00Z">
+          <w:r>
+            <w:rPr>
+              <w:color w:val="000000"/>
+              <w:shd w:val="clear" w:color="auto" w:fill="FFFFFF"/>
+            </w:rPr>
+            <w:delText xml:space="preserve">if </w:delText>
+          </w:r>
+        </w:del>
+      </w:ins>
+      <w:ins w:id="26" w:author="sean hughes" w:date="2020-08-05T10:09:00Z">
+        <w:r>
+          <w:rPr>
+            <w:color w:val="000000"/>
+            <w:shd w:val="clear" w:color="auto" w:fill="FFFFFF"/>
+          </w:rPr>
+          <w:t xml:space="preserve">the idea that </w:t>
+        </w:r>
+      </w:ins>
+      <w:ins w:id="27" w:author="Tal Moran Yorovich" w:date="2020-08-05T09:34:00Z">
+        <w:r>
+          <w:rPr>
+            <w:color w:val="000000"/>
+            <w:shd w:val="clear" w:color="auto" w:fill="FFFFFF"/>
+          </w:rPr>
+          <w:t xml:space="preserve">this incidental learning task is </w:t>
+        </w:r>
+        <w:del w:id="28" w:author="sean hughes" w:date="2020-08-05T10:09:00Z">
+          <w:r>
+            <w:rPr>
+              <w:color w:val="000000"/>
+              <w:shd w:val="clear" w:color="auto" w:fill="FFFFFF"/>
+            </w:rPr>
+            <w:delText xml:space="preserve">really </w:delText>
+          </w:r>
+        </w:del>
+        <w:r>
+          <w:rPr>
+            <w:color w:val="000000"/>
+            <w:shd w:val="clear" w:color="auto" w:fill="FFFFFF"/>
+          </w:rPr>
+          <w:t xml:space="preserve">an effective means of achieving </w:t>
+        </w:r>
+      </w:ins>
+      <w:ins w:id="29" w:author="sean hughes" w:date="2020-08-05T10:09:00Z">
+        <w:r>
+          <w:rPr>
+            <w:color w:val="000000"/>
+            <w:shd w:val="clear" w:color="auto" w:fill="FFFFFF"/>
+          </w:rPr>
+          <w:t xml:space="preserve">real-world </w:t>
+        </w:r>
+      </w:ins>
+      <w:ins w:id="30" w:author="Tal Moran Yorovich" w:date="2020-08-05T09:34:00Z">
+        <w:r>
+          <w:rPr>
+            <w:color w:val="000000"/>
+            <w:shd w:val="clear" w:color="auto" w:fill="FFFFFF"/>
+          </w:rPr>
+          <w:t>attitude and behavioral change.</w:t>
         </w:r>
       </w:ins>
     </w:p>
@@ -3932,7 +4031,7 @@
       <w:r>
         <w:t xml:space="preserve">. </w:t>
       </w:r>
-      <w:bookmarkStart w:id="20" w:name="_Hlk37150391"/>
+      <w:bookmarkStart w:id="31" w:name="_Hlk37150391"/>
       <w:r>
         <w:t xml:space="preserve">All </w:t>
       </w:r>
@@ -3981,7 +4080,7 @@
       <w:r>
         <w:t>)</w:t>
       </w:r>
-      <w:bookmarkEnd w:id="20"/>
+      <w:bookmarkEnd w:id="31"/>
       <w:r>
         <w:t xml:space="preserve">. </w:t>
       </w:r>
@@ -4068,7 +4167,7 @@
         </w:rPr>
         <w:t xml:space="preserve"> </w:t>
       </w:r>
-      <w:ins w:id="21" w:author="Tal Moran Yorovich" w:date="2020-08-05T09:14:00Z">
+      <w:ins w:id="32" w:author="Tal Moran Yorovich" w:date="2020-08-05T09:14:00Z">
         <w:r>
           <w:rPr>
             <w:color w:val="000000" w:themeColor="text1"/>
@@ -4199,42 +4298,68 @@
         </w:rPr>
         <w:t xml:space="preserve">. </w:t>
       </w:r>
-      <w:bookmarkStart w:id="22" w:name="_Hlk41464661"/>
-      <w:ins w:id="23" w:author="Tal Moran Yorovich" w:date="2020-08-05T09:14:00Z">
+      <w:bookmarkStart w:id="33" w:name="_Hlk41464661"/>
+      <w:ins w:id="34" w:author="Tal Moran Yorovich" w:date="2020-08-05T09:14:00Z">
         <w:r>
           <w:rPr>
             <w:color w:val="222222"/>
             <w:shd w:val="clear" w:color="auto" w:fill="FFFFFF"/>
           </w:rPr>
-          <w:t>A</w:t>
+          <w:t xml:space="preserve">All labs used </w:t>
         </w:r>
+        <w:del w:id="35" w:author="sean hughes" w:date="2020-08-05T10:10:00Z">
+          <w:r>
+            <w:rPr>
+              <w:color w:val="222222"/>
+              <w:shd w:val="clear" w:color="auto" w:fill="FFFFFF"/>
+            </w:rPr>
+            <w:delText xml:space="preserve">their typical </w:delText>
+          </w:r>
+        </w:del>
+      </w:ins>
+      <w:ins w:id="36" w:author="sean hughes" w:date="2020-08-05T10:10:00Z">
         <w:r>
           <w:rPr>
             <w:color w:val="222222"/>
             <w:shd w:val="clear" w:color="auto" w:fill="FFFFFF"/>
           </w:rPr>
-          <w:t xml:space="preserve">ll </w:t>
+          <w:t xml:space="preserve">an </w:t>
         </w:r>
+      </w:ins>
+      <w:ins w:id="37" w:author="Tal Moran Yorovich" w:date="2020-08-05T09:14:00Z">
         <w:r>
           <w:rPr>
             <w:color w:val="222222"/>
             <w:shd w:val="clear" w:color="auto" w:fill="FFFFFF"/>
           </w:rPr>
-          <w:t>lab</w:t>
+          <w:t>ad hoc sampling strateg</w:t>
         </w:r>
+      </w:ins>
+      <w:ins w:id="38" w:author="sean hughes" w:date="2020-08-05T10:10:00Z">
         <w:r>
           <w:rPr>
             <w:color w:val="222222"/>
             <w:shd w:val="clear" w:color="auto" w:fill="FFFFFF"/>
           </w:rPr>
-          <w:t>s used their typical ad hoc sampling strategies to sample from undergraduate students</w:t>
+          <w:t>y</w:t>
         </w:r>
+      </w:ins>
+      <w:ins w:id="39" w:author="Tal Moran Yorovich" w:date="2020-08-05T09:14:00Z">
+        <w:del w:id="40" w:author="sean hughes" w:date="2020-08-05T10:10:00Z">
+          <w:r>
+            <w:rPr>
+              <w:color w:val="222222"/>
+              <w:shd w:val="clear" w:color="auto" w:fill="FFFFFF"/>
+            </w:rPr>
+            <w:delText>ies</w:delText>
+          </w:r>
+        </w:del>
         <w:r>
           <w:rPr>
             <w:color w:val="222222"/>
             <w:shd w:val="clear" w:color="auto" w:fill="FFFFFF"/>
           </w:rPr>
-          <w:t>.</w:t>
+          <w:t xml:space="preserve"> to sample from undergraduate students.</w:t>
         </w:r>
         <w:r>
           <w:rPr>
@@ -4319,7 +4444,7 @@
         </w:rPr>
         <w:t>their local resources.</w:t>
       </w:r>
-      <w:bookmarkEnd w:id="22"/>
+      <w:bookmarkEnd w:id="33"/>
       <w:r>
         <w:rPr>
           <w:color w:val="000000" w:themeColor="text1"/>
@@ -4644,7 +4769,7 @@
           <w:color w:val="000000" w:themeColor="text1"/>
         </w:rPr>
       </w:pPr>
-      <w:bookmarkStart w:id="24" w:name="_Hlk41465137"/>
+      <w:bookmarkStart w:id="41" w:name="_Hlk41465137"/>
       <w:r>
         <w:rPr>
           <w:b/>
@@ -4652,7 +4777,7 @@
         </w:rPr>
         <w:t>Conditioned stimuli</w:t>
       </w:r>
-      <w:bookmarkEnd w:id="24"/>
+      <w:bookmarkEnd w:id="41"/>
       <w:r>
         <w:rPr>
           <w:color w:val="000000" w:themeColor="text1"/>
@@ -5001,14 +5126,14 @@
         </w:rPr>
         <w:t xml:space="preserve"> so in </w:t>
       </w:r>
-      <w:bookmarkStart w:id="25" w:name="_Hlk37316720"/>
+      <w:bookmarkStart w:id="42" w:name="_Hlk37316720"/>
       <w:r>
         <w:rPr>
           <w:color w:val="000000" w:themeColor="text1"/>
         </w:rPr>
         <w:t>the lab’s</w:t>
       </w:r>
-      <w:bookmarkEnd w:id="25"/>
+      <w:bookmarkEnd w:id="42"/>
       <w:r>
         <w:rPr>
           <w:color w:val="000000" w:themeColor="text1"/>
@@ -6046,14 +6171,14 @@
         </w:rPr>
         <w:t xml:space="preserve"> the </w:t>
       </w:r>
-      <w:bookmarkStart w:id="26" w:name="_Hlk36108002"/>
+      <w:bookmarkStart w:id="43" w:name="_Hlk36108002"/>
       <w:r>
         <w:rPr>
           <w:color w:val="000000" w:themeColor="text1"/>
         </w:rPr>
         <w:t xml:space="preserve">original Olson and Fazio (2001) post-experiment questionnaire </w:t>
       </w:r>
-      <w:bookmarkEnd w:id="26"/>
+      <w:bookmarkEnd w:id="43"/>
       <w:r>
         <w:rPr>
           <w:color w:val="000000" w:themeColor="text1"/>
@@ -6132,14 +6257,14 @@
         </w:rPr>
         <w:t xml:space="preserve">With respect to the </w:t>
       </w:r>
-      <w:bookmarkStart w:id="27" w:name="_Hlk36108018"/>
+      <w:bookmarkStart w:id="44" w:name="_Hlk36108018"/>
       <w:r>
         <w:rPr>
           <w:color w:val="000000" w:themeColor="text1"/>
         </w:rPr>
         <w:t>Bar-Anan et al. (2010) protocol</w:t>
       </w:r>
-      <w:bookmarkEnd w:id="27"/>
+      <w:bookmarkEnd w:id="44"/>
       <w:r>
         <w:rPr>
           <w:color w:val="000000" w:themeColor="text1"/>
@@ -6349,7 +6474,7 @@
           <w:color w:val="000000" w:themeColor="text1"/>
         </w:rPr>
       </w:pPr>
-      <w:bookmarkStart w:id="28" w:name="_Hlk41465932"/>
+      <w:bookmarkStart w:id="45" w:name="_Hlk41465932"/>
       <w:r>
         <w:rPr>
           <w:b/>
@@ -6357,7 +6482,7 @@
         </w:rPr>
         <w:t xml:space="preserve">Experimental fidelity. </w:t>
       </w:r>
-      <w:bookmarkEnd w:id="28"/>
+      <w:bookmarkEnd w:id="45"/>
       <w:r>
         <w:rPr>
           <w:color w:val="000000" w:themeColor="text1"/>
@@ -7508,7 +7633,7 @@
         </w:rPr>
         <w:t xml:space="preserve"> </w:t>
       </w:r>
-      <w:bookmarkStart w:id="29" w:name="_Hlk41467466"/>
+      <w:bookmarkStart w:id="46" w:name="_Hlk41467466"/>
       <w:r>
         <w:rPr>
           <w:lang w:val="en-IE" w:bidi="ar-SA"/>
@@ -7838,7 +7963,7 @@
         </w:rPr>
       </w:pPr>
     </w:p>
-    <w:bookmarkEnd w:id="29"/>
+    <w:bookmarkEnd w:id="46"/>
     <w:p>
       <w:pPr>
         <w:ind w:firstLine="0"/>
@@ -9363,7 +9488,7 @@
         </w:rPr>
         <w:t xml:space="preserve">original authors’ </w:t>
       </w:r>
-      <w:bookmarkStart w:id="30" w:name="_Hlk34652704"/>
+      <w:bookmarkStart w:id="47" w:name="_Hlk34652704"/>
       <w:r>
         <w:rPr>
           <w:color w:val="000000" w:themeColor="text1"/>
@@ -9371,7 +9496,7 @@
         </w:rPr>
         <w:t xml:space="preserve">exclusion </w:t>
       </w:r>
-      <w:bookmarkEnd w:id="30"/>
+      <w:bookmarkEnd w:id="47"/>
       <w:r>
         <w:rPr>
           <w:color w:val="000000" w:themeColor="text1"/>
@@ -9463,7 +9588,7 @@
         </w:rPr>
         <w:t xml:space="preserve">effect, </w:t>
       </w:r>
-      <w:bookmarkStart w:id="31" w:name="_Hlk31198853"/>
+      <w:bookmarkStart w:id="48" w:name="_Hlk31198853"/>
       <w:r>
         <w:rPr>
           <w:color w:val="000000" w:themeColor="text1"/>
@@ -9642,7 +9767,7 @@
         </w:rPr>
         <w:t xml:space="preserve"> = .</w:t>
       </w:r>
-      <w:bookmarkEnd w:id="31"/>
+      <w:bookmarkEnd w:id="48"/>
       <w:r>
         <w:rPr>
           <w:color w:val="000000" w:themeColor="text1"/>
@@ -11318,7 +11443,7 @@
         </w:rPr>
         <w:t xml:space="preserve">consistent with what one would expect by chance, </w:t>
       </w:r>
-      <w:bookmarkStart w:id="32" w:name="_Hlk31200845"/>
+      <w:bookmarkStart w:id="49" w:name="_Hlk31200845"/>
       <w:r>
         <w:rPr>
           <w:color w:val="000000" w:themeColor="text1"/>
@@ -11406,7 +11531,7 @@
         </w:rPr>
         <w:t xml:space="preserve">%, </w:t>
       </w:r>
-      <w:bookmarkEnd w:id="32"/>
+      <w:bookmarkEnd w:id="49"/>
       <w:r>
         <w:rPr>
           <w:i/>
@@ -11765,7 +11890,7 @@
           <w:color w:val="000000" w:themeColor="text1"/>
         </w:rPr>
       </w:pPr>
-      <w:bookmarkStart w:id="33" w:name="_Hlk31201009"/>
+      <w:bookmarkStart w:id="50" w:name="_Hlk31201009"/>
       <w:r>
         <w:rPr>
           <w:b/>
@@ -11854,7 +11979,7 @@
         </w:rPr>
         <w:t xml:space="preserve"> </w:t>
       </w:r>
-      <w:bookmarkEnd w:id="33"/>
+      <w:bookmarkEnd w:id="50"/>
       <w:r>
         <w:rPr>
           <w:color w:val="000000" w:themeColor="text1"/>
@@ -12007,7 +12132,7 @@
         </w:rPr>
         <w:t xml:space="preserve">First, </w:t>
       </w:r>
-      <w:bookmarkStart w:id="34" w:name="_Hlk31201054"/>
+      <w:bookmarkStart w:id="51" w:name="_Hlk31201054"/>
       <w:r>
         <w:rPr>
           <w:color w:val="000000" w:themeColor="text1"/>
@@ -12242,7 +12367,7 @@
         </w:rPr>
         <w:t xml:space="preserve">. </w:t>
       </w:r>
-      <w:bookmarkEnd w:id="34"/>
+      <w:bookmarkEnd w:id="51"/>
       <w:r>
         <w:rPr>
           <w:color w:val="000000" w:themeColor="text1"/>
@@ -13393,7 +13518,7 @@
       <w:pPr>
         <w:pStyle w:val="Heading2"/>
       </w:pPr>
-      <w:bookmarkStart w:id="35" w:name="_Hlk43277683"/>
+      <w:bookmarkStart w:id="52" w:name="_Hlk43277683"/>
       <w:r>
         <w:t>Non-</w:t>
       </w:r>
@@ -13407,7 +13532,7 @@
         <w:t>Analyses</w:t>
       </w:r>
     </w:p>
-    <w:bookmarkEnd w:id="35"/>
+    <w:bookmarkEnd w:id="52"/>
     <w:p>
       <w:r>
         <w:rPr>
@@ -15102,14 +15227,14 @@
         </w:rPr>
         <w:t xml:space="preserve">to awareness found </w:t>
       </w:r>
-      <w:bookmarkStart w:id="36" w:name="_Hlk43364530"/>
+      <w:bookmarkStart w:id="53" w:name="_Hlk43364530"/>
       <w:r>
         <w:rPr>
           <w:rFonts w:eastAsia="Arial"/>
         </w:rPr>
         <w:t xml:space="preserve">a non-significant </w:t>
       </w:r>
-      <w:bookmarkEnd w:id="36"/>
+      <w:bookmarkEnd w:id="53"/>
       <w:r>
         <w:rPr>
           <w:rFonts w:eastAsia="Arial"/>
@@ -15301,14 +15426,14 @@
         </w:rPr>
         <w:t>(</w:t>
       </w:r>
-      <w:bookmarkStart w:id="37" w:name="_Hlk34653619"/>
+      <w:bookmarkStart w:id="54" w:name="_Hlk34653619"/>
       <w:r>
         <w:t xml:space="preserve">Open Science Collaboration, </w:t>
       </w:r>
       <w:r>
         <w:t>2015</w:t>
       </w:r>
-      <w:bookmarkEnd w:id="37"/>
+      <w:bookmarkEnd w:id="54"/>
       <w:r>
         <w:t>)</w:t>
       </w:r>
@@ -15599,7 +15724,7 @@
     <w:p>
       <w:pPr>
         <w:rPr>
-          <w:ins w:id="38" w:author="Tal Moran Yorovich" w:date="2020-08-05T09:17:00Z"/>
+          <w:ins w:id="55" w:author="Tal Moran Yorovich" w:date="2020-08-05T09:17:00Z"/>
           <w:color w:val="000000" w:themeColor="text1"/>
         </w:rPr>
       </w:pPr>
@@ -16121,22 +16246,720 @@
     <w:p>
       <w:pPr>
         <w:rPr>
-          <w:del w:id="39" w:author="Tal Moran Yorovich" w:date="2020-08-05T09:30:00Z"/>
+          <w:ins w:id="56" w:author="sean hughes" w:date="2020-08-05T10:17:00Z"/>
           <w:color w:val="000000" w:themeColor="text1"/>
         </w:rPr>
       </w:pPr>
-      <w:ins w:id="40" w:author="Tal Moran Yorovich" w:date="2020-08-05T09:30:00Z">
+      <w:ins w:id="57" w:author="Tal Moran Yorovich" w:date="2020-08-05T09:30:00Z">
         <w:r>
           <w:rPr>
             <w:color w:val="000000" w:themeColor="text1"/>
           </w:rPr>
-          <w:t xml:space="preserve">The sample used in the current replication was similar to the sample used by Olson and Fazio (2001) in that both used undergraduate students. However, there were also some differences between the samples. First, Olson and Fazio used only female participants whereas in the current replication 72% of the sample were women. Second, whereas Olson and Fazio used only North American participants, the current replication used participants from North American (four labs) but also from other non-English speaking countries like Germany (four labs), Belgium (two labs), Spain and Poland. Although the used sample of undergraduate students poses a limitation for the generalizability of the current replication findings. The fact we used both men and women and not only North American participants make the generalizability of the current replication findings higher than the generalizability of the original Olson and Fazio results.  </w:t>
+          <w:t xml:space="preserve">The sample used in the current replication was similar to </w:t>
+        </w:r>
+        <w:del w:id="58" w:author="sean hughes" w:date="2020-08-05T10:15:00Z">
+          <w:r>
+            <w:rPr>
+              <w:color w:val="000000" w:themeColor="text1"/>
+            </w:rPr>
+            <w:delText xml:space="preserve">the sample </w:delText>
+          </w:r>
+        </w:del>
+      </w:ins>
+      <w:ins w:id="59" w:author="sean hughes" w:date="2020-08-05T10:15:00Z">
+        <w:r>
+          <w:rPr>
+            <w:color w:val="000000" w:themeColor="text1"/>
+          </w:rPr>
+          <w:t xml:space="preserve">that </w:t>
+        </w:r>
+      </w:ins>
+      <w:ins w:id="60" w:author="Tal Moran Yorovich" w:date="2020-08-05T09:30:00Z">
+        <w:r>
+          <w:rPr>
+            <w:color w:val="000000" w:themeColor="text1"/>
+          </w:rPr>
+          <w:t xml:space="preserve">used by Olson and Fazio (2001) in that </w:t>
+        </w:r>
+      </w:ins>
+      <w:ins w:id="61" w:author="sean hughes" w:date="2020-08-05T10:15:00Z">
+        <w:r>
+          <w:rPr>
+            <w:color w:val="000000" w:themeColor="text1"/>
+          </w:rPr>
+          <w:t xml:space="preserve">they </w:t>
+        </w:r>
+      </w:ins>
+      <w:ins w:id="62" w:author="Tal Moran Yorovich" w:date="2020-08-05T09:30:00Z">
+        <w:r>
+          <w:rPr>
+            <w:color w:val="000000" w:themeColor="text1"/>
+          </w:rPr>
+          <w:t xml:space="preserve">both </w:t>
+        </w:r>
+        <w:del w:id="63" w:author="sean hughes" w:date="2020-08-05T10:10:00Z">
+          <w:r>
+            <w:rPr>
+              <w:color w:val="000000" w:themeColor="text1"/>
+            </w:rPr>
+            <w:delText xml:space="preserve">used </w:delText>
+          </w:r>
+        </w:del>
+      </w:ins>
+      <w:ins w:id="64" w:author="sean hughes" w:date="2020-08-05T10:10:00Z">
+        <w:r>
+          <w:rPr>
+            <w:color w:val="000000" w:themeColor="text1"/>
+          </w:rPr>
+          <w:t xml:space="preserve">employed </w:t>
+        </w:r>
+      </w:ins>
+      <w:ins w:id="65" w:author="Tal Moran Yorovich" w:date="2020-08-05T09:30:00Z">
+        <w:r>
+          <w:rPr>
+            <w:color w:val="000000" w:themeColor="text1"/>
+          </w:rPr>
+          <w:t xml:space="preserve">undergraduate students. However, </w:t>
+        </w:r>
+      </w:ins>
+      <w:ins w:id="66" w:author="sean hughes" w:date="2020-08-05T10:15:00Z">
+        <w:r>
+          <w:rPr>
+            <w:color w:val="000000" w:themeColor="text1"/>
+          </w:rPr>
+          <w:t xml:space="preserve">there are also </w:t>
+        </w:r>
+      </w:ins>
+      <w:ins w:id="67" w:author="Tal Moran Yorovich" w:date="2020-08-05T09:30:00Z">
+        <w:del w:id="68" w:author="sean hughes" w:date="2020-08-05T10:10:00Z">
+          <w:r>
+            <w:rPr>
+              <w:color w:val="000000" w:themeColor="text1"/>
+            </w:rPr>
+            <w:delText xml:space="preserve">there were also some </w:delText>
+          </w:r>
+        </w:del>
+      </w:ins>
+      <w:ins w:id="69" w:author="sean hughes" w:date="2020-08-05T10:15:00Z">
+        <w:r>
+          <w:rPr>
+            <w:color w:val="000000" w:themeColor="text1"/>
+          </w:rPr>
+          <w:t xml:space="preserve">noteworthy </w:t>
+        </w:r>
+      </w:ins>
+      <w:ins w:id="70" w:author="Tal Moran Yorovich" w:date="2020-08-05T09:30:00Z">
+        <w:r>
+          <w:rPr>
+            <w:color w:val="000000" w:themeColor="text1"/>
+          </w:rPr>
+          <w:t xml:space="preserve">differences between the </w:t>
+        </w:r>
+      </w:ins>
+      <w:ins w:id="71" w:author="sean hughes" w:date="2020-08-05T10:15:00Z">
+        <w:r>
+          <w:rPr>
+            <w:color w:val="000000" w:themeColor="text1"/>
+          </w:rPr>
+          <w:t xml:space="preserve">two </w:t>
+        </w:r>
+      </w:ins>
+      <w:ins w:id="72" w:author="Tal Moran Yorovich" w:date="2020-08-05T09:30:00Z">
+        <w:r>
+          <w:rPr>
+            <w:color w:val="000000" w:themeColor="text1"/>
+          </w:rPr>
+          <w:t xml:space="preserve">samples. First, Olson and Fazio </w:t>
+        </w:r>
+        <w:del w:id="73" w:author="sean hughes" w:date="2020-08-05T10:11:00Z">
+          <w:r>
+            <w:rPr>
+              <w:color w:val="000000" w:themeColor="text1"/>
+            </w:rPr>
+            <w:delText xml:space="preserve">used </w:delText>
+          </w:r>
+        </w:del>
+        <w:del w:id="74" w:author="sean hughes" w:date="2020-08-05T10:15:00Z">
+          <w:r>
+            <w:rPr>
+              <w:color w:val="000000" w:themeColor="text1"/>
+            </w:rPr>
+            <w:delText xml:space="preserve">only </w:delText>
+          </w:r>
+        </w:del>
+      </w:ins>
+      <w:ins w:id="75" w:author="sean hughes" w:date="2020-08-05T10:15:00Z">
+        <w:r>
+          <w:rPr>
+            <w:color w:val="000000" w:themeColor="text1"/>
+          </w:rPr>
+          <w:t xml:space="preserve">exclusively </w:t>
+        </w:r>
+      </w:ins>
+      <w:ins w:id="76" w:author="sean hughes" w:date="2020-08-05T10:11:00Z">
+        <w:r>
+          <w:rPr>
+            <w:color w:val="000000" w:themeColor="text1"/>
+          </w:rPr>
+          <w:t xml:space="preserve">recruited </w:t>
+        </w:r>
+      </w:ins>
+      <w:ins w:id="77" w:author="Tal Moran Yorovich" w:date="2020-08-05T09:30:00Z">
+        <w:r>
+          <w:rPr>
+            <w:color w:val="000000" w:themeColor="text1"/>
+          </w:rPr>
+          <w:t>female participants whereas</w:t>
+        </w:r>
+      </w:ins>
+      <w:ins w:id="78" w:author="sean hughes" w:date="2020-08-05T10:11:00Z">
+        <w:r>
+          <w:rPr>
+            <w:color w:val="000000" w:themeColor="text1"/>
+          </w:rPr>
+          <w:t>,</w:t>
+        </w:r>
+      </w:ins>
+      <w:ins w:id="79" w:author="Tal Moran Yorovich" w:date="2020-08-05T09:30:00Z">
+        <w:r>
+          <w:rPr>
+            <w:color w:val="000000" w:themeColor="text1"/>
+          </w:rPr>
+          <w:t xml:space="preserve"> in the current replication</w:t>
+        </w:r>
+      </w:ins>
+      <w:ins w:id="80" w:author="sean hughes" w:date="2020-08-05T10:11:00Z">
+        <w:r>
+          <w:rPr>
+            <w:color w:val="000000" w:themeColor="text1"/>
+          </w:rPr>
+          <w:t>,</w:t>
+        </w:r>
+      </w:ins>
+      <w:ins w:id="81" w:author="Tal Moran Yorovich" w:date="2020-08-05T09:30:00Z">
+        <w:r>
+          <w:rPr>
+            <w:color w:val="000000" w:themeColor="text1"/>
+          </w:rPr>
+          <w:t xml:space="preserve"> 72% of the sample were women</w:t>
+        </w:r>
+      </w:ins>
+      <w:ins w:id="82" w:author="sean hughes" w:date="2020-08-05T10:11:00Z">
+        <w:r>
+          <w:rPr>
+            <w:color w:val="000000" w:themeColor="text1"/>
+          </w:rPr>
+          <w:t xml:space="preserve"> and 28% were men</w:t>
+        </w:r>
+      </w:ins>
+      <w:ins w:id="83" w:author="Tal Moran Yorovich" w:date="2020-08-05T09:30:00Z">
+        <w:r>
+          <w:rPr>
+            <w:color w:val="000000" w:themeColor="text1"/>
+          </w:rPr>
+          <w:t xml:space="preserve">. Second, whereas Olson and Fazio </w:t>
+        </w:r>
+      </w:ins>
+      <w:ins w:id="84" w:author="sean hughes" w:date="2020-08-05T10:15:00Z">
+        <w:r>
+          <w:rPr>
+            <w:color w:val="000000" w:themeColor="text1"/>
+          </w:rPr>
+          <w:t xml:space="preserve">relied on </w:t>
+        </w:r>
+      </w:ins>
+      <w:ins w:id="85" w:author="Tal Moran Yorovich" w:date="2020-08-05T09:30:00Z">
+        <w:del w:id="86" w:author="sean hughes" w:date="2020-08-05T10:15:00Z">
+          <w:r>
+            <w:rPr>
+              <w:color w:val="000000" w:themeColor="text1"/>
+            </w:rPr>
+            <w:delText xml:space="preserve">used only </w:delText>
+          </w:r>
+        </w:del>
+        <w:r>
+          <w:rPr>
+            <w:color w:val="000000" w:themeColor="text1"/>
+          </w:rPr>
+          <w:t>North American participants</w:t>
+        </w:r>
+      </w:ins>
+      <w:ins w:id="87" w:author="sean hughes" w:date="2020-08-05T10:15:00Z">
+        <w:r>
+          <w:rPr>
+            <w:color w:val="000000" w:themeColor="text1"/>
+          </w:rPr>
+          <w:t xml:space="preserve"> from a single lab</w:t>
+        </w:r>
+      </w:ins>
+      <w:ins w:id="88" w:author="Tal Moran Yorovich" w:date="2020-08-05T09:30:00Z">
+        <w:r>
+          <w:rPr>
+            <w:color w:val="000000" w:themeColor="text1"/>
+          </w:rPr>
+          <w:t xml:space="preserve">, the current replication </w:t>
+        </w:r>
+        <w:del w:id="89" w:author="sean hughes" w:date="2020-08-05T10:11:00Z">
+          <w:r>
+            <w:rPr>
+              <w:color w:val="000000" w:themeColor="text1"/>
+            </w:rPr>
+            <w:delText xml:space="preserve">used </w:delText>
+          </w:r>
+        </w:del>
+      </w:ins>
+      <w:ins w:id="90" w:author="sean hughes" w:date="2020-08-05T10:11:00Z">
+        <w:r>
+          <w:rPr>
+            <w:color w:val="000000" w:themeColor="text1"/>
+          </w:rPr>
+          <w:t xml:space="preserve">recruited </w:t>
+        </w:r>
+      </w:ins>
+      <w:ins w:id="91" w:author="Tal Moran Yorovich" w:date="2020-08-05T09:30:00Z">
+        <w:r>
+          <w:rPr>
+            <w:color w:val="000000" w:themeColor="text1"/>
+          </w:rPr>
+          <w:t xml:space="preserve">participants from </w:t>
+        </w:r>
+      </w:ins>
+      <w:ins w:id="92" w:author="sean hughes" w:date="2020-08-05T10:16:00Z">
+        <w:r>
+          <w:rPr>
+            <w:color w:val="000000" w:themeColor="text1"/>
+          </w:rPr>
+          <w:t xml:space="preserve">multiple locations in </w:t>
+        </w:r>
+      </w:ins>
+      <w:ins w:id="93" w:author="Tal Moran Yorovich" w:date="2020-08-05T09:30:00Z">
+        <w:r>
+          <w:rPr>
+            <w:color w:val="000000" w:themeColor="text1"/>
+          </w:rPr>
+          <w:t>North America</w:t>
+        </w:r>
+        <w:del w:id="94" w:author="sean hughes" w:date="2020-08-05T10:18:00Z">
+          <w:r>
+            <w:rPr>
+              <w:color w:val="000000" w:themeColor="text1"/>
+            </w:rPr>
+            <w:delText>n</w:delText>
+          </w:r>
+        </w:del>
+        <w:r>
+          <w:rPr>
+            <w:color w:val="000000" w:themeColor="text1"/>
+          </w:rPr>
+          <w:t xml:space="preserve"> (four labs) </w:t>
+        </w:r>
+        <w:del w:id="95" w:author="sean hughes" w:date="2020-08-05T10:11:00Z">
+          <w:r>
+            <w:rPr>
+              <w:color w:val="000000" w:themeColor="text1"/>
+            </w:rPr>
+            <w:delText xml:space="preserve">but also from </w:delText>
+          </w:r>
+        </w:del>
+      </w:ins>
+      <w:ins w:id="96" w:author="sean hughes" w:date="2020-08-05T10:12:00Z">
+        <w:r>
+          <w:rPr>
+            <w:color w:val="000000" w:themeColor="text1"/>
+          </w:rPr>
+          <w:t xml:space="preserve">and Europe, the latter of which </w:t>
+        </w:r>
+      </w:ins>
+      <w:ins w:id="97" w:author="sean hughes" w:date="2020-08-05T10:16:00Z">
+        <w:r>
+          <w:rPr>
+            <w:color w:val="000000" w:themeColor="text1"/>
+          </w:rPr>
+          <w:t xml:space="preserve">were </w:t>
+        </w:r>
+      </w:ins>
+      <w:ins w:id="98" w:author="sean hughes" w:date="2020-08-05T10:12:00Z">
+        <w:r>
+          <w:rPr>
+            <w:color w:val="000000" w:themeColor="text1"/>
+          </w:rPr>
+          <w:t xml:space="preserve">comprised of </w:t>
+        </w:r>
+      </w:ins>
+      <w:ins w:id="99" w:author="Tal Moran Yorovich" w:date="2020-08-05T09:30:00Z">
+        <w:del w:id="100" w:author="sean hughes" w:date="2020-08-05T10:12:00Z">
+          <w:r>
+            <w:rPr>
+              <w:color w:val="000000" w:themeColor="text1"/>
+            </w:rPr>
+            <w:delText xml:space="preserve">other </w:delText>
+          </w:r>
+        </w:del>
+        <w:r>
+          <w:rPr>
+            <w:color w:val="000000" w:themeColor="text1"/>
+          </w:rPr>
+          <w:t xml:space="preserve">non-English speaking countries like Germany (four labs), Belgium (two labs), Spain and Poland. Although </w:t>
+        </w:r>
+        <w:del w:id="101" w:author="sean hughes" w:date="2020-08-05T10:12:00Z">
+          <w:r>
+            <w:rPr>
+              <w:color w:val="000000" w:themeColor="text1"/>
+            </w:rPr>
+            <w:delText xml:space="preserve">the used </w:delText>
+          </w:r>
+        </w:del>
+      </w:ins>
+      <w:ins w:id="102" w:author="sean hughes" w:date="2020-08-05T10:12:00Z">
+        <w:r>
+          <w:rPr>
+            <w:color w:val="000000" w:themeColor="text1"/>
+          </w:rPr>
+          <w:t xml:space="preserve">a reliance on </w:t>
+        </w:r>
+      </w:ins>
+      <w:ins w:id="103" w:author="Tal Moran Yorovich" w:date="2020-08-05T09:30:00Z">
+        <w:del w:id="104" w:author="sean hughes" w:date="2020-08-05T10:12:00Z">
+          <w:r>
+            <w:rPr>
+              <w:color w:val="000000" w:themeColor="text1"/>
+            </w:rPr>
+            <w:delText xml:space="preserve">sample of </w:delText>
+          </w:r>
+        </w:del>
+        <w:r>
+          <w:rPr>
+            <w:color w:val="000000" w:themeColor="text1"/>
+          </w:rPr>
+          <w:t xml:space="preserve">undergraduate students poses a limitation </w:t>
+        </w:r>
+        <w:del w:id="105" w:author="sean hughes" w:date="2020-08-05T10:12:00Z">
+          <w:r>
+            <w:rPr>
+              <w:color w:val="000000" w:themeColor="text1"/>
+            </w:rPr>
+            <w:delText xml:space="preserve">for </w:delText>
+          </w:r>
+        </w:del>
+      </w:ins>
+      <w:ins w:id="106" w:author="sean hughes" w:date="2020-08-05T10:12:00Z">
+        <w:r>
+          <w:rPr>
+            <w:color w:val="000000" w:themeColor="text1"/>
+          </w:rPr>
+          <w:t xml:space="preserve">to </w:t>
+        </w:r>
+      </w:ins>
+      <w:ins w:id="107" w:author="Tal Moran Yorovich" w:date="2020-08-05T09:30:00Z">
+        <w:r>
+          <w:rPr>
+            <w:color w:val="000000" w:themeColor="text1"/>
+          </w:rPr>
+          <w:t xml:space="preserve">the generalizability of the </w:t>
+        </w:r>
+      </w:ins>
+      <w:ins w:id="108" w:author="sean hughes" w:date="2020-08-05T10:13:00Z">
+        <w:r>
+          <w:rPr>
+            <w:color w:val="000000" w:themeColor="text1"/>
+          </w:rPr>
+          <w:t xml:space="preserve">original and </w:t>
+        </w:r>
+      </w:ins>
+      <w:ins w:id="109" w:author="Tal Moran Yorovich" w:date="2020-08-05T09:30:00Z">
+        <w:r>
+          <w:rPr>
+            <w:color w:val="000000" w:themeColor="text1"/>
+          </w:rPr>
+          <w:t>current replication</w:t>
+        </w:r>
+      </w:ins>
+      <w:ins w:id="110" w:author="sean hughes" w:date="2020-08-05T10:16:00Z">
+        <w:r>
+          <w:rPr>
+            <w:color w:val="000000" w:themeColor="text1"/>
+          </w:rPr>
+          <w:t xml:space="preserve"> claims</w:t>
+        </w:r>
+      </w:ins>
+      <w:ins w:id="111" w:author="Tal Moran Yorovich" w:date="2020-08-05T09:30:00Z">
+        <w:del w:id="112" w:author="sean hughes" w:date="2020-08-05T10:13:00Z">
+          <w:r>
+            <w:rPr>
+              <w:color w:val="000000" w:themeColor="text1"/>
+            </w:rPr>
+            <w:delText xml:space="preserve"> findings</w:delText>
+          </w:r>
+        </w:del>
+      </w:ins>
+      <w:ins w:id="113" w:author="sean hughes" w:date="2020-08-05T10:12:00Z">
+        <w:r>
+          <w:rPr>
+            <w:color w:val="000000" w:themeColor="text1"/>
+          </w:rPr>
+          <w:t xml:space="preserve">, </w:t>
+        </w:r>
+      </w:ins>
+      <w:ins w:id="114" w:author="Tal Moran Yorovich" w:date="2020-08-05T09:30:00Z">
+        <w:del w:id="115" w:author="sean hughes" w:date="2020-08-05T10:12:00Z">
+          <w:r>
+            <w:rPr>
+              <w:color w:val="000000" w:themeColor="text1"/>
+            </w:rPr>
+            <w:delText>. T</w:delText>
+          </w:r>
+        </w:del>
+      </w:ins>
+      <w:ins w:id="116" w:author="sean hughes" w:date="2020-08-05T10:12:00Z">
+        <w:r>
+          <w:rPr>
+            <w:color w:val="000000" w:themeColor="text1"/>
+          </w:rPr>
+          <w:t>t</w:t>
+        </w:r>
+      </w:ins>
+      <w:ins w:id="117" w:author="Tal Moran Yorovich" w:date="2020-08-05T09:30:00Z">
+        <w:r>
+          <w:rPr>
+            <w:color w:val="000000" w:themeColor="text1"/>
+          </w:rPr>
+          <w:t xml:space="preserve">he fact we </w:t>
+        </w:r>
+        <w:del w:id="118" w:author="sean hughes" w:date="2020-08-05T10:16:00Z">
+          <w:r>
+            <w:rPr>
+              <w:color w:val="000000" w:themeColor="text1"/>
+            </w:rPr>
+            <w:delText xml:space="preserve">used </w:delText>
+          </w:r>
+        </w:del>
+      </w:ins>
+      <w:ins w:id="119" w:author="sean hughes" w:date="2020-08-05T10:16:00Z">
+        <w:r>
+          <w:rPr>
+            <w:color w:val="000000" w:themeColor="text1"/>
+          </w:rPr>
+          <w:t xml:space="preserve">recruited </w:t>
+        </w:r>
+      </w:ins>
+      <w:ins w:id="120" w:author="Tal Moran Yorovich" w:date="2020-08-05T09:30:00Z">
+        <w:r>
+          <w:rPr>
+            <w:color w:val="000000" w:themeColor="text1"/>
+          </w:rPr>
+          <w:t>both men and women</w:t>
+        </w:r>
+      </w:ins>
+      <w:ins w:id="121" w:author="sean hughes" w:date="2020-08-05T10:13:00Z">
+        <w:r>
+          <w:rPr>
+            <w:color w:val="000000" w:themeColor="text1"/>
+          </w:rPr>
+          <w:t xml:space="preserve"> from </w:t>
+        </w:r>
+      </w:ins>
+      <w:ins w:id="122" w:author="sean hughes" w:date="2020-08-05T10:18:00Z">
+        <w:r>
+          <w:rPr>
+            <w:color w:val="000000" w:themeColor="text1"/>
+          </w:rPr>
+          <w:t xml:space="preserve">multiple </w:t>
+        </w:r>
+      </w:ins>
+      <w:ins w:id="123" w:author="Tal Moran Yorovich" w:date="2020-08-05T09:30:00Z">
+        <w:del w:id="124" w:author="sean hughes" w:date="2020-08-05T10:13:00Z">
+          <w:r>
+            <w:rPr>
+              <w:color w:val="000000" w:themeColor="text1"/>
+            </w:rPr>
+            <w:delText xml:space="preserve"> and not only </w:delText>
+          </w:r>
+        </w:del>
+        <w:del w:id="125" w:author="sean hughes" w:date="2020-08-05T10:18:00Z">
+          <w:r>
+            <w:rPr>
+              <w:color w:val="000000" w:themeColor="text1"/>
+            </w:rPr>
+            <w:delText xml:space="preserve">North American </w:delText>
+          </w:r>
+        </w:del>
+        <w:del w:id="126" w:author="sean hughes" w:date="2020-08-05T10:17:00Z">
+          <w:r>
+            <w:rPr>
+              <w:color w:val="000000" w:themeColor="text1"/>
+            </w:rPr>
+            <w:delText xml:space="preserve">participants </w:delText>
+          </w:r>
+        </w:del>
+      </w:ins>
+      <w:ins w:id="127" w:author="sean hughes" w:date="2020-08-05T10:13:00Z">
+        <w:r>
+          <w:rPr>
+            <w:color w:val="000000" w:themeColor="text1"/>
+          </w:rPr>
+          <w:t xml:space="preserve">countries </w:t>
+        </w:r>
+      </w:ins>
+      <w:ins w:id="128" w:author="sean hughes" w:date="2020-08-05T10:17:00Z">
+        <w:r>
+          <w:rPr>
+            <w:color w:val="000000" w:themeColor="text1"/>
+          </w:rPr>
+          <w:t xml:space="preserve">and </w:t>
+        </w:r>
+      </w:ins>
+      <w:ins w:id="129" w:author="sean hughes" w:date="2020-08-05T10:18:00Z">
+        <w:r>
+          <w:rPr>
+            <w:color w:val="000000" w:themeColor="text1"/>
+          </w:rPr>
+          <w:t xml:space="preserve">diverse </w:t>
+        </w:r>
+      </w:ins>
+      <w:ins w:id="130" w:author="sean hughes" w:date="2020-08-05T10:13:00Z">
+        <w:r>
+          <w:rPr>
+            <w:color w:val="000000" w:themeColor="text1"/>
+          </w:rPr>
+          <w:t xml:space="preserve">language regions, </w:t>
+        </w:r>
+      </w:ins>
+      <w:ins w:id="131" w:author="Tal Moran Yorovich" w:date="2020-08-05T09:30:00Z">
+        <w:del w:id="132" w:author="sean hughes" w:date="2020-08-05T10:14:00Z">
+          <w:r>
+            <w:rPr>
+              <w:color w:val="000000" w:themeColor="text1"/>
+            </w:rPr>
+            <w:delText xml:space="preserve">make </w:delText>
+          </w:r>
+        </w:del>
+      </w:ins>
+      <w:ins w:id="133" w:author="sean hughes" w:date="2020-08-05T10:14:00Z">
+        <w:r>
+          <w:rPr>
+            <w:color w:val="000000" w:themeColor="text1"/>
+          </w:rPr>
+          <w:t xml:space="preserve">increases </w:t>
+        </w:r>
+      </w:ins>
+      <w:ins w:id="134" w:author="Tal Moran Yorovich" w:date="2020-08-05T09:30:00Z">
+        <w:r>
+          <w:rPr>
+            <w:color w:val="000000" w:themeColor="text1"/>
+          </w:rPr>
+          <w:t xml:space="preserve">the generalizability of </w:t>
+        </w:r>
+        <w:del w:id="135" w:author="sean hughes" w:date="2020-08-05T10:14:00Z">
+          <w:r>
+            <w:rPr>
+              <w:color w:val="000000" w:themeColor="text1"/>
+            </w:rPr>
+            <w:delText xml:space="preserve">the current replication </w:delText>
+          </w:r>
+        </w:del>
+      </w:ins>
+      <w:ins w:id="136" w:author="sean hughes" w:date="2020-08-05T10:14:00Z">
+        <w:r>
+          <w:rPr>
+            <w:color w:val="000000" w:themeColor="text1"/>
+          </w:rPr>
+          <w:t xml:space="preserve">our </w:t>
+        </w:r>
+      </w:ins>
+      <w:ins w:id="137" w:author="Tal Moran Yorovich" w:date="2020-08-05T09:30:00Z">
+        <w:r>
+          <w:rPr>
+            <w:color w:val="000000" w:themeColor="text1"/>
+          </w:rPr>
+          <w:t xml:space="preserve">findings </w:t>
+        </w:r>
+      </w:ins>
+      <w:ins w:id="138" w:author="sean hughes" w:date="2020-08-05T10:14:00Z">
+        <w:r>
+          <w:rPr>
+            <w:color w:val="000000" w:themeColor="text1"/>
+          </w:rPr>
+          <w:t xml:space="preserve">relative to </w:t>
+        </w:r>
+      </w:ins>
+      <w:ins w:id="139" w:author="Tal Moran Yorovich" w:date="2020-08-05T09:30:00Z">
+        <w:del w:id="140" w:author="sean hughes" w:date="2020-08-05T10:14:00Z">
+          <w:r>
+            <w:rPr>
+              <w:color w:val="000000" w:themeColor="text1"/>
+            </w:rPr>
+            <w:delText xml:space="preserve">higher than the generalizability of the original </w:delText>
+          </w:r>
+        </w:del>
+        <w:r>
+          <w:rPr>
+            <w:color w:val="000000" w:themeColor="text1"/>
+          </w:rPr>
+          <w:t>Olson and Fazio</w:t>
+        </w:r>
+      </w:ins>
+      <w:ins w:id="141" w:author="sean hughes" w:date="2020-08-05T10:14:00Z">
+        <w:r>
+          <w:rPr>
+            <w:color w:val="000000" w:themeColor="text1"/>
+          </w:rPr>
+          <w:t>’s original</w:t>
+        </w:r>
+      </w:ins>
+      <w:ins w:id="142" w:author="Tal Moran Yorovich" w:date="2020-08-05T09:30:00Z">
+        <w:r>
+          <w:rPr>
+            <w:color w:val="000000" w:themeColor="text1"/>
+          </w:rPr>
+          <w:t xml:space="preserve"> </w:t>
+        </w:r>
+        <w:del w:id="143" w:author="sean hughes" w:date="2020-08-05T10:17:00Z">
+          <w:r>
+            <w:rPr>
+              <w:color w:val="000000" w:themeColor="text1"/>
+            </w:rPr>
+            <w:delText>results</w:delText>
+          </w:r>
+        </w:del>
+      </w:ins>
+      <w:ins w:id="144" w:author="sean hughes" w:date="2020-08-05T10:17:00Z">
+        <w:r>
+          <w:rPr>
+            <w:color w:val="000000" w:themeColor="text1"/>
+          </w:rPr>
+          <w:t>findings</w:t>
+        </w:r>
+      </w:ins>
+      <w:ins w:id="145" w:author="Tal Moran Yorovich" w:date="2020-08-05T09:30:00Z">
+        <w:r>
+          <w:rPr>
+            <w:color w:val="000000" w:themeColor="text1"/>
+          </w:rPr>
+          <w:t xml:space="preserve">. </w:t>
         </w:r>
       </w:ins>
     </w:p>
     <w:p>
       <w:pPr>
         <w:rPr>
+          <w:del w:id="146" w:author="Tal Moran Yorovich" w:date="2020-08-05T09:30:00Z"/>
+          <w:color w:val="000000" w:themeColor="text1"/>
+        </w:rPr>
+      </w:pPr>
+      <w:ins w:id="147" w:author="Tal Moran Yorovich" w:date="2020-08-05T09:30:00Z">
+        <w:del w:id="148" w:author="sean hughes" w:date="2020-08-05T10:17:00Z">
+          <w:r>
+            <w:rPr>
+              <w:color w:val="000000" w:themeColor="text1"/>
+            </w:rPr>
+            <w:delText xml:space="preserve"> </w:delText>
+          </w:r>
+        </w:del>
+      </w:ins>
+    </w:p>
+    <w:p>
+      <w:pPr>
+        <w:rPr>
           <w:color w:val="000000" w:themeColor="text1"/>
         </w:rPr>
       </w:pPr>
@@ -16392,11 +17215,8 @@
     </w:p>
     <w:p>
       <w:r>
-        <w:t xml:space="preserve">A brief response was solicited from the original authors and we include it here verbatim. “We [Olson and Fazio] emphasize that the effect was in the predicted direction in 11 of the 12 samples using the original exclusion criteria. The secondary criteria revealed analogous patterns in 10, 9, and 11 of 12 samples, respectively. However, such criteria can also exclude unaware individuals if they use their recently formed attitudes to guess CS-US </w:t>
-      </w:r>
-      <w:r>
         <w:lastRenderedPageBreak/>
-        <w:t xml:space="preserve">valence (see Gawronski &amp; Walther, 2012). Ultimately, the lack of a moderating effect of exclusion criteria can be interpreted as an unqualified replication of Olson and Fazio (2001). </w:t>
+        <w:t xml:space="preserve">A brief response was solicited from the original authors and we include it here verbatim. “We [Olson and Fazio] emphasize that the effect was in the predicted direction in 11 of the 12 samples using the original exclusion criteria. The secondary criteria revealed analogous patterns in 10, 9, and 11 of 12 samples, respectively. However, such criteria can also exclude unaware individuals if they use their recently formed attitudes to guess CS-US valence (see Gawronski &amp; Walther, 2012). Ultimately, the lack of a moderating effect of exclusion criteria can be interpreted as an unqualified replication of Olson and Fazio (2001). </w:t>
       </w:r>
     </w:p>
     <w:p>
@@ -16958,11 +17778,11 @@
       <w:r>
         <w:t xml:space="preserve"> Heisenberg grant </w:t>
       </w:r>
-      <w:bookmarkStart w:id="41" w:name="_Hlk37149905"/>
+      <w:bookmarkStart w:id="149" w:name="_Hlk37149905"/>
       <w:r>
         <w:t>HU 1978/7-1</w:t>
       </w:r>
-      <w:bookmarkEnd w:id="41"/>
+      <w:bookmarkEnd w:id="149"/>
       <w:r>
         <w:t xml:space="preserve"> to Mandy </w:t>
       </w:r>
@@ -17038,11 +17858,25 @@
     <w:p>
       <w:pPr>
         <w:pStyle w:val="Heading1"/>
+        <w:rPr>
+          <w:lang w:val="nl-BE"/>
+          <w:rPrChange w:id="150" w:author="sean hughes" w:date="2020-08-05T10:08:00Z">
+            <w:rPr/>
+          </w:rPrChange>
+        </w:rPr>
       </w:pPr>
-      <w:r>
+      <w:proofErr w:type="spellStart"/>
+      <w:r>
+        <w:rPr>
+          <w:lang w:val="nl-BE"/>
+          <w:rPrChange w:id="151" w:author="sean hughes" w:date="2020-08-05T10:08:00Z">
+            <w:rPr/>
+          </w:rPrChange>
+        </w:rPr>
         <w:lastRenderedPageBreak/>
         <w:t>References</w:t>
       </w:r>
+      <w:proofErr w:type="spellEnd"/>
     </w:p>
     <w:p>
       <w:pPr>
@@ -17051,27 +17885,51 @@
       <w:r>
         <w:rPr>
           <w:highlight w:val="white"/>
-        </w:rPr>
-        <w:t xml:space="preserve">Bar-Anan, Y., De </w:t>
+          <w:lang w:val="nl-BE"/>
+          <w:rPrChange w:id="152" w:author="sean hughes" w:date="2020-08-05T10:08:00Z">
+            <w:rPr>
+              <w:highlight w:val="white"/>
+            </w:rPr>
+          </w:rPrChange>
+        </w:rPr>
+        <w:t>Bar-</w:t>
       </w:r>
       <w:proofErr w:type="spellStart"/>
       <w:r>
         <w:rPr>
           <w:highlight w:val="white"/>
-        </w:rPr>
-        <w:t>Houwer</w:t>
+          <w:lang w:val="nl-BE"/>
+          <w:rPrChange w:id="153" w:author="sean hughes" w:date="2020-08-05T10:08:00Z">
+            <w:rPr>
+              <w:highlight w:val="white"/>
+            </w:rPr>
+          </w:rPrChange>
+        </w:rPr>
+        <w:t>Anan</w:t>
       </w:r>
       <w:proofErr w:type="spellEnd"/>
       <w:r>
         <w:rPr>
           <w:highlight w:val="white"/>
-        </w:rPr>
-        <w:t xml:space="preserve">, J., &amp; </w:t>
+          <w:lang w:val="nl-BE"/>
+          <w:rPrChange w:id="154" w:author="sean hughes" w:date="2020-08-05T10:08:00Z">
+            <w:rPr>
+              <w:highlight w:val="white"/>
+            </w:rPr>
+          </w:rPrChange>
+        </w:rPr>
+        <w:t xml:space="preserve">, Y., De Houwer, J., &amp; </w:t>
       </w:r>
       <w:proofErr w:type="spellStart"/>
       <w:r>
         <w:rPr>
           <w:highlight w:val="white"/>
+          <w:lang w:val="nl-BE"/>
+          <w:rPrChange w:id="155" w:author="sean hughes" w:date="2020-08-05T10:08:00Z">
+            <w:rPr>
+              <w:highlight w:val="white"/>
+            </w:rPr>
+          </w:rPrChange>
         </w:rPr>
         <w:t>Nosek</w:t>
       </w:r>
@@ -17079,6 +17937,12 @@
       <w:r>
         <w:rPr>
           <w:highlight w:val="white"/>
+          <w:lang w:val="nl-BE"/>
+          <w:rPrChange w:id="156" w:author="sean hughes" w:date="2020-08-05T10:08:00Z">
+            <w:rPr>
+              <w:highlight w:val="white"/>
+            </w:rPr>
+          </w:rPrChange>
         </w:rPr>
         <w:t xml:space="preserve">, B. A. (2010). </w:t>
       </w:r>
@@ -18891,14 +19755,7 @@
         <w:rPr>
           <w:sz w:val="20"/>
         </w:rPr>
-        <w:t xml:space="preserve"> targets/fillers appeared with </w:t>
-      </w:r>
-      <w:proofErr w:type="spellStart"/>
-      <w:r>
-        <w:rPr>
-          <w:sz w:val="20"/>
-        </w:rPr>
-        <w:t>CS</w:t>
+        <w:t xml:space="preserve"> targets/fillers appeared with CS</w:t>
       </w:r>
       <w:r>
         <w:rPr>
@@ -18907,19 +19764,11 @@
         </w:rPr>
         <w:t>pos</w:t>
       </w:r>
-      <w:proofErr w:type="spellEnd"/>
       <w:r>
         <w:rPr>
           <w:sz w:val="20"/>
         </w:rPr>
-        <w:t xml:space="preserve"> and </w:t>
-      </w:r>
-      <w:proofErr w:type="spellStart"/>
-      <w:r>
-        <w:rPr>
-          <w:sz w:val="20"/>
-        </w:rPr>
-        <w:t>CS</w:t>
+        <w:t xml:space="preserve"> and CS</w:t>
       </w:r>
       <w:r>
         <w:rPr>
@@ -18928,7 +19777,6 @@
         </w:rPr>
         <w:t>neg</w:t>
       </w:r>
-      <w:proofErr w:type="spellEnd"/>
       <w:r>
         <w:rPr>
           <w:sz w:val="20"/>
@@ -19094,19 +19942,8 @@
             <w:sz w:val="20"/>
             <w:szCs w:val="20"/>
           </w:rPr>
-          <w:t>osf.io/</w:t>
+          <w:t>osf.io/qtcsw</w:t>
         </w:r>
-        <w:proofErr w:type="spellStart"/>
-        <w:r>
-          <w:rPr>
-            <w:rStyle w:val="Hyperlink"/>
-            <w:color w:val="auto"/>
-            <w:sz w:val="20"/>
-            <w:szCs w:val="20"/>
-          </w:rPr>
-          <w:t>qtcsw</w:t>
-        </w:r>
-        <w:proofErr w:type="spellEnd"/>
       </w:hyperlink>
       <w:r>
         <w:rPr>
@@ -19408,7 +20245,7 @@
             <w:rStyle w:val="PageNumber"/>
             <w:noProof/>
           </w:rPr>
-          <w:t>15</w:t>
+          <w:t>27</w:t>
         </w:r>
         <w:r>
           <w:rPr>
@@ -20301,6 +21138,9 @@
   <w15:person w15:author="Tal Moran Yorovich">
     <w15:presenceInfo w15:providerId="AD" w15:userId="S-1-5-21-4030456262-320625612-449655040-259577"/>
   </w15:person>
+  <w15:person w15:author="sean hughes">
+    <w15:presenceInfo w15:providerId="Windows Live" w15:userId="290af962c17f5454"/>
+  </w15:person>
 </w15:people>
 </file>
 
@@ -20427,7 +21267,6 @@
     <w:lsdException w:name="HTML Sample" w:semiHidden="1" w:unhideWhenUsed="1"/>
     <w:lsdException w:name="HTML Typewriter" w:semiHidden="1" w:unhideWhenUsed="1"/>
     <w:lsdException w:name="HTML Variable" w:semiHidden="1" w:unhideWhenUsed="1"/>
-    <w:lsdException w:name="Normal Table" w:semiHidden="1" w:unhideWhenUsed="1"/>
     <w:lsdException w:name="annotation subject" w:semiHidden="1" w:unhideWhenUsed="1"/>
     <w:lsdException w:name="No List" w:semiHidden="1" w:unhideWhenUsed="1"/>
     <w:lsdException w:name="Outline List 1" w:semiHidden="1" w:unhideWhenUsed="1"/>
@@ -20471,10 +21310,8 @@
     <w:lsdException w:name="Table Elegant" w:semiHidden="1" w:unhideWhenUsed="1"/>
     <w:lsdException w:name="Table Professional" w:semiHidden="1" w:unhideWhenUsed="1"/>
     <w:lsdException w:name="Table Subtle 1" w:semiHidden="1" w:unhideWhenUsed="1"/>
-    <w:lsdException w:name="Table Subtle 2" w:semiHidden="1" w:unhideWhenUsed="1"/>
     <w:lsdException w:name="Table Web 1" w:semiHidden="1" w:unhideWhenUsed="1"/>
     <w:lsdException w:name="Table Web 2" w:semiHidden="1" w:unhideWhenUsed="1"/>
-    <w:lsdException w:name="Table Web 3" w:semiHidden="1" w:unhideWhenUsed="1"/>
     <w:lsdException w:name="Balloon Text" w:semiHidden="1" w:unhideWhenUsed="1"/>
     <w:lsdException w:name="Table Grid" w:uiPriority="39"/>
     <w:lsdException w:name="Table Theme" w:semiHidden="1" w:unhideWhenUsed="1"/>
@@ -21536,7 +22373,7 @@
 </file>
 
 <file path=customXml/itemProps1.xml><?xml version="1.0" encoding="utf-8"?>
-<ds:datastoreItem xmlns:ds="http://schemas.openxmlformats.org/officeDocument/2006/customXml" ds:itemID="{DF751F5F-8843-4B0C-B71B-D6E46F74AC5B}">
+<ds:datastoreItem xmlns:ds="http://schemas.openxmlformats.org/officeDocument/2006/customXml" ds:itemID="{3FC18A88-A472-468A-BB78-936C58A48E5B}">
   <ds:schemaRefs>
     <ds:schemaRef ds:uri="http://schemas.openxmlformats.org/officeDocument/2006/bibliography"/>
   </ds:schemaRefs>

</xml_diff>